<commit_message>
FIx ReportService và sửa kích thước window
FIx ReportService và sửa kích thước window
</commit_message>
<xml_diff>
--- a/TomTatBenhAn_WPF/Templates/TemplateTomTat.docx
+++ b/TomTatBenhAn_WPF/Templates/TemplateTomTat.docx
@@ -1,6 +1,6 @@
 
 <file path=word/document.xml><?xml version="1.0" encoding="utf-8"?>
-<w:document xmlns:wpc="http://schemas.microsoft.com/office/word/2010/wordprocessingCanvas" xmlns:cx="http://schemas.microsoft.com/office/drawing/2014/chartex" xmlns:cx1="http://schemas.microsoft.com/office/drawing/2015/9/8/chartex" xmlns:cx2="http://schemas.microsoft.com/office/drawing/2015/10/21/chartex" xmlns:cx3="http://schemas.microsoft.com/office/drawing/2016/5/9/chartex" xmlns:cx4="http://schemas.microsoft.com/office/drawing/2016/5/10/chartex" xmlns:cx5="http://schemas.microsoft.com/office/drawing/2016/5/11/chartex" xmlns:cx6="http://schemas.microsoft.com/office/drawing/2016/5/12/chartex" xmlns:cx7="http://schemas.microsoft.com/office/drawing/2016/5/13/chartex" xmlns:cx8="http://schemas.microsoft.com/office/drawing/2016/5/14/chartex" xmlns:mc="http://schemas.openxmlformats.org/markup-compatibility/2006" xmlns:aink="http://schemas.microsoft.com/office/drawing/2016/ink" xmlns:am3d="http://schemas.microsoft.com/office/drawing/2017/model3d" xmlns:o="urn:schemas-microsoft-com:office:office" xmlns:oel="http://schemas.microsoft.com/office/2019/extlst" xmlns:r="http://schemas.openxmlformats.org/officeDocument/2006/relationships" xmlns:m="http://schemas.openxmlformats.org/officeDocument/2006/math" xmlns:v="urn:schemas-microsoft-com:vml" xmlns:wp14="http://schemas.microsoft.com/office/word/2010/wordprocessingDrawing" xmlns:wp="http://schemas.openxmlformats.org/drawingml/2006/wordprocessingDrawing" xmlns:w10="urn:schemas-microsoft-com:office:word" xmlns:w="http://schemas.openxmlformats.org/wordprocessingml/2006/main" xmlns:w14="http://schemas.microsoft.com/office/word/2010/wordml" xmlns:w15="http://schemas.microsoft.com/office/word/2012/wordml" xmlns:w16cex="http://schemas.microsoft.com/office/word/2018/wordml/cex" xmlns:w16cid="http://schemas.microsoft.com/office/word/2016/wordml/cid" xmlns:w16="http://schemas.microsoft.com/office/word/2018/wordml" xmlns:w16sdtdh="http://schemas.microsoft.com/office/word/2020/wordml/sdtdatahash" xmlns:w16se="http://schemas.microsoft.com/office/word/2015/wordml/symex" xmlns:wpg="http://schemas.microsoft.com/office/word/2010/wordprocessingGroup" xmlns:wpi="http://schemas.microsoft.com/office/word/2010/wordprocessingInk" xmlns:wne="http://schemas.microsoft.com/office/word/2006/wordml" xmlns:wps="http://schemas.microsoft.com/office/word/2010/wordprocessingShape" mc:Ignorable="w14 w15 w16se w16cid w16 w16cex w16sdtdh wp14">
+<w:document xmlns:wpc="http://schemas.microsoft.com/office/word/2010/wordprocessingCanvas" xmlns:cx="http://schemas.microsoft.com/office/drawing/2014/chartex" xmlns:cx1="http://schemas.microsoft.com/office/drawing/2015/9/8/chartex" xmlns:cx2="http://schemas.microsoft.com/office/drawing/2015/10/21/chartex" xmlns:cx3="http://schemas.microsoft.com/office/drawing/2016/5/9/chartex" xmlns:cx4="http://schemas.microsoft.com/office/drawing/2016/5/10/chartex" xmlns:cx5="http://schemas.microsoft.com/office/drawing/2016/5/11/chartex" xmlns:cx6="http://schemas.microsoft.com/office/drawing/2016/5/12/chartex" xmlns:cx7="http://schemas.microsoft.com/office/drawing/2016/5/13/chartex" xmlns:cx8="http://schemas.microsoft.com/office/drawing/2016/5/14/chartex" xmlns:mc="http://schemas.openxmlformats.org/markup-compatibility/2006" xmlns:aink="http://schemas.microsoft.com/office/drawing/2016/ink" xmlns:am3d="http://schemas.microsoft.com/office/drawing/2017/model3d" xmlns:o="urn:schemas-microsoft-com:office:office" xmlns:oel="http://schemas.microsoft.com/office/2019/extlst" xmlns:r="http://schemas.openxmlformats.org/officeDocument/2006/relationships" xmlns:m="http://schemas.openxmlformats.org/officeDocument/2006/math" xmlns:v="urn:schemas-microsoft-com:vml" xmlns:wp14="http://schemas.microsoft.com/office/word/2010/wordprocessingDrawing" xmlns:wp="http://schemas.openxmlformats.org/drawingml/2006/wordprocessingDrawing" xmlns:w10="urn:schemas-microsoft-com:office:word" xmlns:w="http://schemas.openxmlformats.org/wordprocessingml/2006/main" xmlns:w14="http://schemas.microsoft.com/office/word/2010/wordml" xmlns:w15="http://schemas.microsoft.com/office/word/2012/wordml" xmlns:w16cex="http://schemas.microsoft.com/office/word/2018/wordml/cex" xmlns:w16cid="http://schemas.microsoft.com/office/word/2016/wordml/cid" xmlns:w16="http://schemas.microsoft.com/office/word/2018/wordml" xmlns:w16du="http://schemas.microsoft.com/office/word/2023/wordml/word16du" xmlns:w16sdtdh="http://schemas.microsoft.com/office/word/2020/wordml/sdtdatahash" xmlns:w16sdtfl="http://schemas.microsoft.com/office/word/2024/wordml/sdtformatlock" xmlns:w16se="http://schemas.microsoft.com/office/word/2015/wordml/symex" xmlns:wpg="http://schemas.microsoft.com/office/word/2010/wordprocessingGroup" xmlns:wpi="http://schemas.microsoft.com/office/word/2010/wordprocessingInk" xmlns:wne="http://schemas.microsoft.com/office/word/2006/wordml" xmlns:wps="http://schemas.microsoft.com/office/word/2010/wordprocessingShape" mc:Ignorable="w14 w15 w16se w16cid w16 w16cex w16sdtdh w16sdtfl w16du wp14">
   <w:body>
     <w:p>
       <w:pPr>
@@ -262,7 +262,7 @@
               </w:rPr>
               <w:t xml:space="preserve">: </w:t>
             </w:r>
-            <w:bookmarkStart w:id="0" w:name="BN_orderReport"/>
+            <w:bookmarkStart w:id="0" w:name="ReportNumber"/>
             <w:bookmarkEnd w:id="0"/>
             <w:r>
               <w:rPr>
@@ -270,7 +270,7 @@
                 <w:sz w:val="24"/>
                 <w:szCs w:val="24"/>
               </w:rPr>
-              <w:t xml:space="preserve"> /TTBA</w:t>
+              <w:t>/TTBA</w:t>
             </w:r>
             <w:r>
               <w:rPr>
@@ -386,7 +386,7 @@
                     </wp:anchor>
                   </w:drawing>
                 </mc:Choice>
-                <mc:Fallback xmlns:w16sdtfl="http://schemas.microsoft.com/office/word/2024/wordml/sdtformatlock" xmlns:w16du="http://schemas.microsoft.com/office/word/2023/wordml/word16du">
+                <mc:Fallback>
                   <w:pict>
                     <v:line w14:anchorId="796450F7" id="Straight Connector 9" o:spid="_x0000_s1026" style="position:absolute;z-index:-251656192;visibility:visible;mso-wrap-style:square;mso-width-percent:0;mso-height-percent:0;mso-wrap-distance-left:9pt;mso-wrap-distance-top:0;mso-wrap-distance-right:9pt;mso-wrap-distance-bottom:0;mso-position-horizontal:absolute;mso-position-horizontal-relative:page;mso-position-vertical:absolute;mso-position-vertical-relative:page;mso-width-percent:0;mso-height-percent:0;mso-width-relative:page;mso-height-relative:page" from="376.2pt,100.15pt" to="490.25pt,100.15pt" o:gfxdata="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" o:allowincell="f" strokeweight=".5pt">
                       <w10:wrap anchorx="page" anchory="page"/>
@@ -621,7 +621,7 @@
         <w:jc w:val="both"/>
         <w:rPr>
           <w:rFonts w:cs="Times New Roman"/>
-          <w:b/>
+          <w:bCs/>
           <w:color w:val="000000"/>
           <w:sz w:val="28"/>
           <w:szCs w:val="28"/>
@@ -647,7 +647,7 @@
         </w:rPr>
         <w:t xml:space="preserve"> </w:t>
       </w:r>
-      <w:bookmarkStart w:id="1" w:name="BN_Name"/>
+      <w:bookmarkStart w:id="1" w:name="BN_Ten"/>
       <w:bookmarkEnd w:id="1"/>
       <w:r>
         <w:rPr>
@@ -689,7 +689,7 @@
         </w:rPr>
         <w:t xml:space="preserve"> </w:t>
       </w:r>
-      <w:bookmarkStart w:id="2" w:name="BN_Bd"/>
+      <w:bookmarkStart w:id="2" w:name="BN_NgaySinh"/>
       <w:bookmarkEnd w:id="2"/>
       <w:r>
         <w:rPr>
@@ -699,7 +699,7 @@
           <w:sz w:val="28"/>
           <w:szCs w:val="28"/>
         </w:rPr>
-        <w:t xml:space="preserve"> </w:t>
+        <w:t xml:space="preserve">  </w:t>
       </w:r>
       <w:r>
         <w:rPr>
@@ -711,7 +711,7 @@
         </w:rPr>
         <w:t xml:space="preserve">Tuổi: </w:t>
       </w:r>
-      <w:bookmarkStart w:id="3" w:name="BN_Age"/>
+      <w:bookmarkStart w:id="3" w:name="BN_Tuoi"/>
       <w:bookmarkEnd w:id="3"/>
     </w:p>
     <w:p>
@@ -724,7 +724,7 @@
         <w:jc w:val="both"/>
         <w:rPr>
           <w:rFonts w:cs="Times New Roman"/>
-          <w:b/>
+          <w:bCs/>
           <w:color w:val="000000"/>
           <w:sz w:val="28"/>
           <w:szCs w:val="28"/>
@@ -740,7 +740,7 @@
         </w:rPr>
         <w:t xml:space="preserve">3. Giới tính: </w:t>
       </w:r>
-      <w:bookmarkStart w:id="4" w:name="BN_Sex"/>
+      <w:bookmarkStart w:id="4" w:name="BN_GioiTinh"/>
       <w:bookmarkEnd w:id="4"/>
       <w:r>
         <w:rPr>
@@ -828,10 +828,28 @@
           <w:sz w:val="28"/>
           <w:szCs w:val="28"/>
         </w:rPr>
-        <w:t xml:space="preserve">: </w:t>
-      </w:r>
-      <w:bookmarkStart w:id="6" w:name="BN_Addr"/>
+        <w:t>:</w:t>
+      </w:r>
+      <w:r>
+        <w:rPr>
+          <w:rFonts w:cs="Times New Roman"/>
+          <w:color w:val="000000"/>
+          <w:sz w:val="28"/>
+          <w:szCs w:val="28"/>
+        </w:rPr>
+        <w:t xml:space="preserve"> </w:t>
+      </w:r>
+      <w:bookmarkStart w:id="6" w:name="BN_DiaChi"/>
       <w:bookmarkEnd w:id="6"/>
+      <w:r>
+        <w:rPr>
+          <w:rFonts w:cs="Times New Roman"/>
+          <w:color w:val="000000"/>
+          <w:sz w:val="28"/>
+          <w:szCs w:val="28"/>
+        </w:rPr>
+        <w:t xml:space="preserve"> </w:t>
+      </w:r>
     </w:p>
     <w:p>
       <w:pPr>
@@ -867,7 +885,7 @@
         </w:rPr>
         <w:t xml:space="preserve">: </w:t>
       </w:r>
-      <w:bookmarkStart w:id="7" w:name="BN_Bhyt"/>
+      <w:bookmarkStart w:id="7" w:name="BN_SoBHYT"/>
       <w:bookmarkEnd w:id="7"/>
       <w:r>
         <w:rPr>
@@ -889,7 +907,7 @@
         <w:jc w:val="both"/>
         <w:rPr>
           <w:rFonts w:cs="Times New Roman"/>
-          <w:b/>
+          <w:bCs/>
           <w:color w:val="000000"/>
           <w:sz w:val="28"/>
           <w:szCs w:val="28"/>
@@ -928,6 +946,7 @@
         <w:jc w:val="both"/>
         <w:rPr>
           <w:rFonts w:cs="Times New Roman"/>
+          <w:bCs/>
           <w:color w:val="000000"/>
           <w:sz w:val="28"/>
           <w:szCs w:val="28"/>
@@ -1001,7 +1020,7 @@
       <w:r>
         <w:rPr>
           <w:rFonts w:cs="Times New Roman"/>
-          <w:b/>
+          <w:bCs/>
           <w:color w:val="000000"/>
           <w:sz w:val="28"/>
           <w:szCs w:val="28"/>
@@ -1009,12 +1028,12 @@
         </w:rPr>
         <w:t xml:space="preserve"> </w:t>
       </w:r>
-      <w:bookmarkStart w:id="10" w:name="BN_MaYTe"/>
+      <w:bookmarkStart w:id="10" w:name="BN_SoVaoVien"/>
       <w:bookmarkEnd w:id="10"/>
       <w:r>
         <w:rPr>
           <w:rFonts w:cs="Times New Roman"/>
-          <w:b/>
+          <w:bCs/>
           <w:color w:val="000000"/>
           <w:sz w:val="28"/>
           <w:szCs w:val="28"/>
@@ -1025,6 +1044,7 @@
       <w:r>
         <w:rPr>
           <w:rFonts w:cs="Times New Roman"/>
+          <w:bCs/>
           <w:color w:val="000000"/>
           <w:sz w:val="28"/>
           <w:szCs w:val="28"/>
@@ -1060,18 +1080,18 @@
         </w:rPr>
         <w:t xml:space="preserve">9. Vào viện ngày: </w:t>
       </w:r>
-      <w:bookmarkStart w:id="11" w:name="BN_NgayVaoVien"/>
+      <w:r>
+        <w:rPr>
+          <w:rFonts w:cs="Times New Roman"/>
+          <w:color w:val="000000"/>
+          <w:sz w:val="28"/>
+          <w:szCs w:val="28"/>
+          <w:lang w:val="fr-FR"/>
+        </w:rPr>
+        <w:tab/>
+      </w:r>
+      <w:bookmarkStart w:id="11" w:name="BN_ThoiGianVaoVien"/>
       <w:bookmarkEnd w:id="11"/>
-      <w:r>
-        <w:rPr>
-          <w:rFonts w:cs="Times New Roman"/>
-          <w:color w:val="000000"/>
-          <w:sz w:val="28"/>
-          <w:szCs w:val="28"/>
-          <w:lang w:val="fr-FR"/>
-        </w:rPr>
-        <w:tab/>
-      </w:r>
     </w:p>
     <w:p>
       <w:pPr>
@@ -1083,7 +1103,7 @@
         <w:jc w:val="both"/>
         <w:rPr>
           <w:rFonts w:cs="Times New Roman"/>
-          <w:b/>
+          <w:bCs/>
           <w:color w:val="000000"/>
           <w:sz w:val="28"/>
           <w:szCs w:val="28"/>
@@ -1101,7 +1121,7 @@
         </w:rPr>
         <w:t xml:space="preserve">    Ra viện ngày: </w:t>
       </w:r>
-      <w:bookmarkStart w:id="12" w:name="BN_NgayRaVien"/>
+      <w:bookmarkStart w:id="12" w:name="BN_ThoiGianRaVien"/>
       <w:bookmarkEnd w:id="12"/>
     </w:p>
     <w:p>
@@ -1170,6 +1190,17 @@
         </w:rPr>
         <w:t>1. Chẩn đoán vào viện:</w:t>
       </w:r>
+      <w:r>
+        <w:rPr>
+          <w:rFonts w:cs="Times New Roman"/>
+          <w:b/>
+          <w:color w:val="000000"/>
+          <w:sz w:val="28"/>
+          <w:szCs w:val="28"/>
+          <w:lang w:val="fr-FR"/>
+        </w:rPr>
+        <w:t xml:space="preserve"> </w:t>
+      </w:r>
     </w:p>
     <w:p>
       <w:pPr>
@@ -1181,6 +1212,7 @@
         <w:jc w:val="both"/>
         <w:rPr>
           <w:rFonts w:cs="Times New Roman"/>
+          <w:bCs/>
           <w:color w:val="000000"/>
           <w:sz w:val="28"/>
           <w:szCs w:val="28"/>
@@ -1196,13 +1228,36 @@
           <w:szCs w:val="28"/>
           <w:lang w:val="fr-FR"/>
         </w:rPr>
-        <w:t xml:space="preserve">Bệnh chính: </w:t>
-      </w:r>
-      <w:bookmarkStart w:id="13" w:name="BN_ChanDoanBenhChinhVao"/>
+        <w:t>Bệnh chính</w:t>
+      </w:r>
+      <w:r>
+        <w:rPr>
+          <w:rFonts w:cs="Times New Roman"/>
+          <w:b/>
+          <w:color w:val="000000"/>
+          <w:sz w:val="28"/>
+          <w:szCs w:val="28"/>
+          <w:lang w:val="fr-FR"/>
+        </w:rPr>
+        <w:t>:</w:t>
+      </w:r>
+      <w:r>
+        <w:rPr>
+          <w:rFonts w:cs="Times New Roman"/>
+          <w:bCs/>
+          <w:color w:val="000000"/>
+          <w:sz w:val="28"/>
+          <w:szCs w:val="28"/>
+          <w:lang w:val="fr-FR"/>
+        </w:rPr>
+        <w:t xml:space="preserve"> </w:t>
+      </w:r>
+      <w:bookmarkStart w:id="13" w:name="CD_BenhChinhVaoVien"/>
       <w:bookmarkEnd w:id="13"/>
       <w:r>
         <w:rPr>
           <w:rFonts w:cs="Times New Roman"/>
+          <w:bCs/>
           <w:color w:val="000000"/>
           <w:sz w:val="28"/>
           <w:szCs w:val="28"/>
@@ -1213,6 +1268,7 @@
       <w:r>
         <w:rPr>
           <w:rFonts w:cs="Times New Roman"/>
+          <w:bCs/>
           <w:color w:val="000000"/>
           <w:sz w:val="28"/>
           <w:szCs w:val="28"/>
@@ -1223,6 +1279,7 @@
       <w:r>
         <w:rPr>
           <w:rFonts w:cs="Times New Roman"/>
+          <w:bCs/>
           <w:color w:val="000000"/>
           <w:sz w:val="28"/>
           <w:szCs w:val="28"/>
@@ -1233,6 +1290,7 @@
       <w:r>
         <w:rPr>
           <w:rFonts w:cs="Times New Roman"/>
+          <w:bCs/>
           <w:color w:val="000000"/>
           <w:sz w:val="28"/>
           <w:szCs w:val="28"/>
@@ -1243,6 +1301,7 @@
       <w:r>
         <w:rPr>
           <w:rFonts w:cs="Times New Roman"/>
+          <w:bCs/>
           <w:color w:val="000000"/>
           <w:sz w:val="28"/>
           <w:szCs w:val="28"/>
@@ -1285,7 +1344,7 @@
         </w:rPr>
         <w:t xml:space="preserve"> </w:t>
       </w:r>
-      <w:bookmarkStart w:id="14" w:name="BN_ICDBenhChinhVao"/>
+      <w:bookmarkStart w:id="14" w:name="CD_MaICDChinhVaoVien"/>
       <w:bookmarkEnd w:id="14"/>
     </w:p>
     <w:p>
@@ -1298,26 +1357,38 @@
         <w:jc w:val="both"/>
         <w:rPr>
           <w:rFonts w:cs="Times New Roman"/>
-          <w:color w:val="000000"/>
-          <w:sz w:val="28"/>
-          <w:szCs w:val="28"/>
-        </w:rPr>
-      </w:pPr>
-      <w:r>
-        <w:rPr>
-          <w:rFonts w:cs="Times New Roman"/>
-          <w:b/>
-          <w:color w:val="000000"/>
-          <w:sz w:val="28"/>
-          <w:szCs w:val="28"/>
-        </w:rPr>
-        <w:t xml:space="preserve">Bệnh kèm theo: </w:t>
-      </w:r>
-      <w:bookmarkStart w:id="15" w:name="BN_ChanDoanBenhPhuVao"/>
+          <w:bCs/>
+          <w:color w:val="000000"/>
+          <w:sz w:val="28"/>
+          <w:szCs w:val="28"/>
+        </w:rPr>
+      </w:pPr>
+      <w:r>
+        <w:rPr>
+          <w:rFonts w:cs="Times New Roman"/>
+          <w:b/>
+          <w:color w:val="000000"/>
+          <w:sz w:val="28"/>
+          <w:szCs w:val="28"/>
+        </w:rPr>
+        <w:t>Bệnh kèm theo:</w:t>
+      </w:r>
+      <w:r>
+        <w:rPr>
+          <w:rFonts w:cs="Times New Roman"/>
+          <w:bCs/>
+          <w:color w:val="000000"/>
+          <w:sz w:val="28"/>
+          <w:szCs w:val="28"/>
+        </w:rPr>
+        <w:t xml:space="preserve"> </w:t>
+      </w:r>
+      <w:bookmarkStart w:id="15" w:name="CD_BenhPhuVaoVien"/>
       <w:bookmarkEnd w:id="15"/>
       <w:r>
         <w:rPr>
           <w:rFonts w:cs="Times New Roman"/>
+          <w:bCs/>
           <w:color w:val="000000"/>
           <w:sz w:val="28"/>
           <w:szCs w:val="28"/>
@@ -1327,6 +1398,7 @@
       <w:r>
         <w:rPr>
           <w:rFonts w:cs="Times New Roman"/>
+          <w:bCs/>
           <w:color w:val="000000"/>
           <w:sz w:val="28"/>
           <w:szCs w:val="28"/>
@@ -1336,6 +1408,7 @@
       <w:r>
         <w:rPr>
           <w:rFonts w:cs="Times New Roman"/>
+          <w:bCs/>
           <w:color w:val="000000"/>
           <w:sz w:val="28"/>
           <w:szCs w:val="28"/>
@@ -1345,6 +1418,7 @@
       <w:r>
         <w:rPr>
           <w:rFonts w:cs="Times New Roman"/>
+          <w:bCs/>
           <w:color w:val="000000"/>
           <w:sz w:val="28"/>
           <w:szCs w:val="28"/>
@@ -1354,6 +1428,7 @@
       <w:r>
         <w:rPr>
           <w:rFonts w:cs="Times New Roman"/>
+          <w:bCs/>
           <w:color w:val="000000"/>
           <w:sz w:val="28"/>
           <w:szCs w:val="28"/>
@@ -1371,7 +1446,7 @@
         <w:jc w:val="both"/>
         <w:rPr>
           <w:rFonts w:cs="Times New Roman"/>
-          <w:b/>
+          <w:bCs/>
           <w:color w:val="000000"/>
           <w:sz w:val="28"/>
           <w:szCs w:val="28"/>
@@ -1390,19 +1465,19 @@
       <w:r>
         <w:rPr>
           <w:rFonts w:cs="Times New Roman"/>
-          <w:b/>
+          <w:bCs/>
           <w:color w:val="000000"/>
           <w:sz w:val="28"/>
           <w:szCs w:val="28"/>
         </w:rPr>
         <w:t xml:space="preserve"> </w:t>
       </w:r>
-      <w:bookmarkStart w:id="16" w:name="BN_ICDBenhPhuVao"/>
+      <w:bookmarkStart w:id="16" w:name="CD_MaICDPhuVaoVien"/>
       <w:bookmarkEnd w:id="16"/>
       <w:r>
         <w:rPr>
           <w:rFonts w:cs="Times New Roman"/>
-          <w:b/>
+          <w:bCs/>
           <w:color w:val="000000"/>
           <w:sz w:val="28"/>
           <w:szCs w:val="28"/>
@@ -1420,7 +1495,7 @@
         <w:jc w:val="both"/>
         <w:rPr>
           <w:rFonts w:cs="Times New Roman"/>
-          <w:b/>
+          <w:bCs/>
           <w:color w:val="000000"/>
           <w:sz w:val="28"/>
           <w:szCs w:val="28"/>
@@ -1447,28 +1522,38 @@
         <w:jc w:val="both"/>
         <w:rPr>
           <w:rFonts w:cs="Times New Roman"/>
-          <w:b/>
-          <w:color w:val="000000"/>
-          <w:sz w:val="28"/>
-          <w:szCs w:val="28"/>
-        </w:rPr>
-      </w:pPr>
-      <w:r>
-        <w:rPr>
-          <w:rFonts w:cs="Times New Roman"/>
-          <w:b/>
-          <w:color w:val="000000"/>
-          <w:sz w:val="28"/>
-          <w:szCs w:val="28"/>
-        </w:rPr>
-        <w:t xml:space="preserve">Bệnh chính: </w:t>
-      </w:r>
-      <w:bookmarkStart w:id="17" w:name="BN_ChanDoanBenhChinhRa"/>
+          <w:bCs/>
+          <w:color w:val="000000"/>
+          <w:sz w:val="28"/>
+          <w:szCs w:val="28"/>
+        </w:rPr>
+      </w:pPr>
+      <w:r>
+        <w:rPr>
+          <w:rFonts w:cs="Times New Roman"/>
+          <w:b/>
+          <w:color w:val="000000"/>
+          <w:sz w:val="28"/>
+          <w:szCs w:val="28"/>
+        </w:rPr>
+        <w:t>Bệnh chính:</w:t>
+      </w:r>
+      <w:r>
+        <w:rPr>
+          <w:rFonts w:cs="Times New Roman"/>
+          <w:bCs/>
+          <w:color w:val="000000"/>
+          <w:sz w:val="28"/>
+          <w:szCs w:val="28"/>
+        </w:rPr>
+        <w:t xml:space="preserve"> </w:t>
+      </w:r>
+      <w:bookmarkStart w:id="17" w:name="CD_BenhChinhRaVien"/>
       <w:bookmarkEnd w:id="17"/>
       <w:r>
         <w:rPr>
           <w:rFonts w:cs="Times New Roman"/>
-          <w:b/>
+          <w:bCs/>
           <w:color w:val="000000"/>
           <w:sz w:val="28"/>
           <w:szCs w:val="28"/>
@@ -1478,7 +1563,7 @@
       <w:r>
         <w:rPr>
           <w:rFonts w:cs="Times New Roman"/>
-          <w:b/>
+          <w:bCs/>
           <w:color w:val="000000"/>
           <w:sz w:val="28"/>
           <w:szCs w:val="28"/>
@@ -1488,7 +1573,7 @@
       <w:r>
         <w:rPr>
           <w:rFonts w:cs="Times New Roman"/>
-          <w:b/>
+          <w:bCs/>
           <w:color w:val="000000"/>
           <w:sz w:val="28"/>
           <w:szCs w:val="28"/>
@@ -1498,7 +1583,7 @@
       <w:r>
         <w:rPr>
           <w:rFonts w:cs="Times New Roman"/>
-          <w:b/>
+          <w:bCs/>
           <w:color w:val="000000"/>
           <w:sz w:val="28"/>
           <w:szCs w:val="28"/>
@@ -1508,7 +1593,7 @@
       <w:r>
         <w:rPr>
           <w:rFonts w:cs="Times New Roman"/>
-          <w:b/>
+          <w:bCs/>
           <w:color w:val="000000"/>
           <w:sz w:val="28"/>
           <w:szCs w:val="28"/>
@@ -1526,7 +1611,7 @@
         <w:jc w:val="both"/>
         <w:rPr>
           <w:rFonts w:cs="Times New Roman"/>
-          <w:b/>
+          <w:bCs/>
           <w:color w:val="000000"/>
           <w:sz w:val="28"/>
           <w:szCs w:val="28"/>
@@ -1545,14 +1630,14 @@
       <w:r>
         <w:rPr>
           <w:rFonts w:cs="Times New Roman"/>
-          <w:b/>
+          <w:bCs/>
           <w:color w:val="000000"/>
           <w:sz w:val="28"/>
           <w:szCs w:val="28"/>
         </w:rPr>
         <w:t xml:space="preserve"> </w:t>
       </w:r>
-      <w:bookmarkStart w:id="18" w:name="BN_ICDBenhChinhRa"/>
+      <w:bookmarkStart w:id="18" w:name="CD_MaICDChinhRaVien"/>
       <w:bookmarkEnd w:id="18"/>
     </w:p>
     <w:p>
@@ -1565,26 +1650,38 @@
         <w:jc w:val="both"/>
         <w:rPr>
           <w:rFonts w:cs="Times New Roman"/>
-          <w:color w:val="000000"/>
-          <w:sz w:val="28"/>
-          <w:szCs w:val="28"/>
-        </w:rPr>
-      </w:pPr>
-      <w:r>
-        <w:rPr>
-          <w:rFonts w:cs="Times New Roman"/>
-          <w:b/>
-          <w:color w:val="000000"/>
-          <w:sz w:val="28"/>
-          <w:szCs w:val="28"/>
-        </w:rPr>
-        <w:t xml:space="preserve">Bệnh kèm theo: </w:t>
-      </w:r>
-      <w:bookmarkStart w:id="19" w:name="BN_ChanDoanBenhPhuRa"/>
+          <w:bCs/>
+          <w:color w:val="000000"/>
+          <w:sz w:val="28"/>
+          <w:szCs w:val="28"/>
+        </w:rPr>
+      </w:pPr>
+      <w:r>
+        <w:rPr>
+          <w:rFonts w:cs="Times New Roman"/>
+          <w:b/>
+          <w:color w:val="000000"/>
+          <w:sz w:val="28"/>
+          <w:szCs w:val="28"/>
+        </w:rPr>
+        <w:t>Bệnh kèm theo:</w:t>
+      </w:r>
+      <w:r>
+        <w:rPr>
+          <w:rFonts w:cs="Times New Roman"/>
+          <w:bCs/>
+          <w:color w:val="000000"/>
+          <w:sz w:val="28"/>
+          <w:szCs w:val="28"/>
+        </w:rPr>
+        <w:t xml:space="preserve"> </w:t>
+      </w:r>
+      <w:bookmarkStart w:id="19" w:name="CD_BenhKemTheoRaVien"/>
       <w:bookmarkEnd w:id="19"/>
       <w:r>
         <w:rPr>
           <w:rFonts w:cs="Times New Roman"/>
+          <w:bCs/>
           <w:color w:val="000000"/>
           <w:sz w:val="28"/>
           <w:szCs w:val="28"/>
@@ -1594,6 +1691,7 @@
       <w:r>
         <w:rPr>
           <w:rFonts w:cs="Times New Roman"/>
+          <w:bCs/>
           <w:color w:val="000000"/>
           <w:sz w:val="28"/>
           <w:szCs w:val="28"/>
@@ -1603,6 +1701,7 @@
       <w:r>
         <w:rPr>
           <w:rFonts w:cs="Times New Roman"/>
+          <w:bCs/>
           <w:color w:val="000000"/>
           <w:sz w:val="28"/>
           <w:szCs w:val="28"/>
@@ -1612,6 +1711,7 @@
       <w:r>
         <w:rPr>
           <w:rFonts w:cs="Times New Roman"/>
+          <w:bCs/>
           <w:color w:val="000000"/>
           <w:sz w:val="28"/>
           <w:szCs w:val="28"/>
@@ -1621,6 +1721,7 @@
       <w:r>
         <w:rPr>
           <w:rFonts w:cs="Times New Roman"/>
+          <w:bCs/>
           <w:color w:val="000000"/>
           <w:sz w:val="28"/>
           <w:szCs w:val="28"/>
@@ -1638,23 +1739,33 @@
         <w:jc w:val="both"/>
         <w:rPr>
           <w:rFonts w:cs="Times New Roman"/>
-          <w:b/>
-          <w:color w:val="000000"/>
-          <w:sz w:val="28"/>
-          <w:szCs w:val="28"/>
-        </w:rPr>
-      </w:pPr>
-      <w:r>
-        <w:rPr>
-          <w:rFonts w:cs="Times New Roman"/>
-          <w:b/>
-          <w:color w:val="000000"/>
-          <w:sz w:val="28"/>
-          <w:szCs w:val="28"/>
-        </w:rPr>
-        <w:t xml:space="preserve">Mã ICD: </w:t>
-      </w:r>
-      <w:bookmarkStart w:id="20" w:name="BN_ICDBenhPhuRa"/>
+          <w:bCs/>
+          <w:color w:val="000000"/>
+          <w:sz w:val="28"/>
+          <w:szCs w:val="28"/>
+        </w:rPr>
+      </w:pPr>
+      <w:r>
+        <w:rPr>
+          <w:rFonts w:cs="Times New Roman"/>
+          <w:b/>
+          <w:color w:val="000000"/>
+          <w:sz w:val="28"/>
+          <w:szCs w:val="28"/>
+        </w:rPr>
+        <w:t>Mã ICD:</w:t>
+      </w:r>
+      <w:r>
+        <w:rPr>
+          <w:rFonts w:cs="Times New Roman"/>
+          <w:bCs/>
+          <w:color w:val="000000"/>
+          <w:sz w:val="28"/>
+          <w:szCs w:val="28"/>
+        </w:rPr>
+        <w:t xml:space="preserve"> </w:t>
+      </w:r>
+      <w:bookmarkStart w:id="20" w:name="CD_MaICDKemTheoRaVien"/>
       <w:bookmarkEnd w:id="20"/>
     </w:p>
     <w:p>
@@ -1692,7 +1803,7 @@
         <w:spacing w:after="0" w:line="264" w:lineRule="auto"/>
         <w:rPr>
           <w:rFonts w:cs="Times New Roman"/>
-          <w:b/>
+          <w:bCs/>
           <w:color w:val="000000"/>
           <w:sz w:val="28"/>
           <w:szCs w:val="28"/>
@@ -1711,14 +1822,14 @@
       <w:r>
         <w:rPr>
           <w:rFonts w:cs="Times New Roman"/>
-          <w:b/>
+          <w:bCs/>
           <w:color w:val="000000"/>
           <w:sz w:val="28"/>
           <w:szCs w:val="28"/>
         </w:rPr>
         <w:t xml:space="preserve"> </w:t>
       </w:r>
-      <w:bookmarkStart w:id="21" w:name="BN_LyDoVaoVien"/>
+      <w:bookmarkStart w:id="21" w:name="KB_LyDoVaoVien"/>
       <w:bookmarkEnd w:id="21"/>
     </w:p>
     <w:p>
@@ -1754,6 +1865,32 @@
         </w:rPr>
         <w:t>(Đặc điểm khởi phát, các triệu chứng lâm sàng, diễn biến bệnh):</w:t>
       </w:r>
+    </w:p>
+    <w:p>
+      <w:pPr>
+        <w:widowControl w:val="0"/>
+        <w:autoSpaceDE w:val="0"/>
+        <w:autoSpaceDN w:val="0"/>
+        <w:adjustRightInd w:val="0"/>
+        <w:spacing w:after="0" w:line="264" w:lineRule="auto"/>
+        <w:rPr>
+          <w:rFonts w:cs="Times New Roman"/>
+          <w:color w:val="000000"/>
+          <w:sz w:val="28"/>
+          <w:szCs w:val="28"/>
+        </w:rPr>
+      </w:pPr>
+      <w:r>
+        <w:rPr>
+          <w:rFonts w:cs="Times New Roman"/>
+          <w:color w:val="000000"/>
+          <w:sz w:val="28"/>
+          <w:szCs w:val="28"/>
+        </w:rPr>
+        <w:tab/>
+      </w:r>
+      <w:bookmarkStart w:id="22" w:name="TT_TomTatQuaTrinhBenhLy"/>
+      <w:bookmarkEnd w:id="22"/>
     </w:p>
     <w:p>
       <w:pPr>
@@ -1767,53 +1904,68 @@
         <w:spacing w:after="0" w:line="264" w:lineRule="auto"/>
         <w:rPr>
           <w:rFonts w:cs="Times New Roman"/>
-          <w:color w:val="000000"/>
-          <w:sz w:val="28"/>
-          <w:szCs w:val="28"/>
-        </w:rPr>
-      </w:pPr>
-      <w:r>
-        <w:rPr>
-          <w:rFonts w:cs="Times New Roman"/>
-          <w:color w:val="000000"/>
-          <w:sz w:val="28"/>
-          <w:szCs w:val="28"/>
-        </w:rPr>
-        <w:t xml:space="preserve">       </w:t>
-      </w:r>
-      <w:bookmarkStart w:id="22" w:name="BN_TomTatQuaTrinhBenhLy"/>
-      <w:bookmarkEnd w:id="22"/>
-    </w:p>
-    <w:p>
-      <w:pPr>
-        <w:widowControl w:val="0"/>
-        <w:tabs>
-          <w:tab w:val="left" w:pos="6120"/>
-        </w:tabs>
+          <w:bCs/>
+          <w:color w:val="000000"/>
+          <w:sz w:val="28"/>
+          <w:szCs w:val="28"/>
+        </w:rPr>
+      </w:pPr>
+      <w:r>
+        <w:rPr>
+          <w:rFonts w:cs="Times New Roman"/>
+          <w:b/>
+          <w:color w:val="000000"/>
+          <w:sz w:val="28"/>
+          <w:szCs w:val="28"/>
+        </w:rPr>
+        <w:t>Tiền sử bệnh:</w:t>
+      </w:r>
+      <w:r>
+        <w:rPr>
+          <w:rFonts w:cs="Times New Roman"/>
+          <w:bCs/>
+          <w:color w:val="000000"/>
+          <w:sz w:val="28"/>
+          <w:szCs w:val="28"/>
+        </w:rPr>
+        <w:t xml:space="preserve"> </w:t>
+      </w:r>
+      <w:bookmarkStart w:id="23" w:name="KB_TienSuBenh"/>
+      <w:bookmarkEnd w:id="23"/>
+    </w:p>
+    <w:p>
+      <w:pPr>
+        <w:widowControl w:val="0"/>
         <w:autoSpaceDE w:val="0"/>
         <w:autoSpaceDN w:val="0"/>
         <w:adjustRightInd w:val="0"/>
         <w:spacing w:after="0" w:line="264" w:lineRule="auto"/>
         <w:rPr>
           <w:rFonts w:cs="Times New Roman"/>
-          <w:b/>
-          <w:color w:val="000000"/>
-          <w:sz w:val="28"/>
-          <w:szCs w:val="28"/>
-        </w:rPr>
-      </w:pPr>
-      <w:r>
-        <w:rPr>
-          <w:rFonts w:cs="Times New Roman"/>
-          <w:b/>
-          <w:color w:val="000000"/>
-          <w:sz w:val="28"/>
-          <w:szCs w:val="28"/>
-        </w:rPr>
-        <w:t xml:space="preserve">Tiền sử bệnh: </w:t>
-      </w:r>
-      <w:bookmarkStart w:id="23" w:name="BN_TienSuBenh"/>
-      <w:bookmarkEnd w:id="23"/>
+          <w:color w:val="000000"/>
+          <w:sz w:val="28"/>
+          <w:szCs w:val="28"/>
+        </w:rPr>
+      </w:pPr>
+      <w:r>
+        <w:rPr>
+          <w:rFonts w:cs="Times New Roman"/>
+          <w:b/>
+          <w:color w:val="000000"/>
+          <w:sz w:val="28"/>
+          <w:szCs w:val="28"/>
+        </w:rPr>
+        <w:t xml:space="preserve">Những dấu hiệu lâm sàng chính được ghi nhận </w:t>
+      </w:r>
+      <w:r>
+        <w:rPr>
+          <w:rFonts w:cs="Times New Roman"/>
+          <w:color w:val="000000"/>
+          <w:sz w:val="28"/>
+          <w:szCs w:val="28"/>
+        </w:rPr>
+        <w:t>(Có giá trị chẩn đoán trong quá trình điều trị):</w:t>
+      </w:r>
     </w:p>
     <w:p>
       <w:pPr>
@@ -1832,22 +1984,14 @@
       <w:r>
         <w:rPr>
           <w:rFonts w:cs="Times New Roman"/>
-          <w:b/>
-          <w:color w:val="000000"/>
-          <w:sz w:val="28"/>
-          <w:szCs w:val="28"/>
-        </w:rPr>
-        <w:t xml:space="preserve">Những dấu hiệu lâm sàng chính được ghi nhận </w:t>
-      </w:r>
-      <w:r>
-        <w:rPr>
-          <w:rFonts w:cs="Times New Roman"/>
-          <w:color w:val="000000"/>
-          <w:sz w:val="28"/>
-          <w:szCs w:val="28"/>
-        </w:rPr>
-        <w:t>(Có giá trị chẩn đoán trong quá trình điều trị):</w:t>
-      </w:r>
+          <w:color w:val="000000"/>
+          <w:sz w:val="28"/>
+          <w:szCs w:val="28"/>
+        </w:rPr>
+        <w:tab/>
+      </w:r>
+      <w:bookmarkStart w:id="24" w:name="TT_TomTatDauHieuLamSang"/>
+      <w:bookmarkEnd w:id="24"/>
     </w:p>
     <w:p>
       <w:pPr>
@@ -1858,13 +2002,22 @@
         <w:spacing w:after="0" w:line="264" w:lineRule="auto"/>
         <w:rPr>
           <w:rFonts w:cs="Times New Roman"/>
-          <w:color w:val="000000"/>
-          <w:sz w:val="28"/>
-          <w:szCs w:val="28"/>
-        </w:rPr>
-      </w:pPr>
-      <w:bookmarkStart w:id="24" w:name="BN_DauHieuLamSang"/>
-      <w:bookmarkEnd w:id="24"/>
+          <w:b/>
+          <w:color w:val="000000"/>
+          <w:sz w:val="28"/>
+          <w:szCs w:val="28"/>
+        </w:rPr>
+      </w:pPr>
+      <w:r>
+        <w:rPr>
+          <w:rFonts w:cs="Times New Roman"/>
+          <w:b/>
+          <w:color w:val="000000"/>
+          <w:sz w:val="28"/>
+          <w:szCs w:val="28"/>
+        </w:rPr>
+        <w:t>b. Tóm tắt kết quả xét nghiệm cận lâm sàng có giá trị chẩn đoán:</w:t>
+      </w:r>
     </w:p>
     <w:p>
       <w:pPr>
@@ -1875,38 +2028,21 @@
         <w:spacing w:after="0" w:line="264" w:lineRule="auto"/>
         <w:rPr>
           <w:rFonts w:cs="Times New Roman"/>
-          <w:b/>
-          <w:color w:val="000000"/>
-          <w:sz w:val="28"/>
-          <w:szCs w:val="28"/>
-        </w:rPr>
-      </w:pPr>
-      <w:r>
-        <w:rPr>
-          <w:rFonts w:cs="Times New Roman"/>
-          <w:b/>
-          <w:color w:val="000000"/>
-          <w:sz w:val="28"/>
-          <w:szCs w:val="28"/>
-        </w:rPr>
-        <w:t>b. Tóm tắt kết quả xét nghiệm cận lâm sàng có giá trị chẩn đoán:</w:t>
-      </w:r>
-    </w:p>
-    <w:p>
-      <w:pPr>
-        <w:widowControl w:val="0"/>
-        <w:autoSpaceDE w:val="0"/>
-        <w:autoSpaceDN w:val="0"/>
-        <w:adjustRightInd w:val="0"/>
-        <w:spacing w:after="0" w:line="264" w:lineRule="auto"/>
-        <w:rPr>
-          <w:rFonts w:cs="Times New Roman"/>
-          <w:color w:val="000000"/>
-          <w:sz w:val="28"/>
-          <w:szCs w:val="28"/>
-        </w:rPr>
-      </w:pPr>
-      <w:bookmarkStart w:id="25" w:name="BN_KetQuaXetNghiem"/>
+          <w:color w:val="000000"/>
+          <w:sz w:val="28"/>
+          <w:szCs w:val="28"/>
+        </w:rPr>
+      </w:pPr>
+      <w:r>
+        <w:rPr>
+          <w:rFonts w:cs="Times New Roman"/>
+          <w:color w:val="000000"/>
+          <w:sz w:val="28"/>
+          <w:szCs w:val="28"/>
+        </w:rPr>
+        <w:tab/>
+      </w:r>
+      <w:bookmarkStart w:id="25" w:name="TT_TomTatKetQuaXN"/>
       <w:bookmarkEnd w:id="25"/>
     </w:p>
     <w:p>
@@ -1935,28 +2071,39 @@
         </w:rPr>
         <w:t xml:space="preserve">c. Phương pháp điều trị: </w:t>
       </w:r>
+    </w:p>
+    <w:p>
+      <w:pPr>
+        <w:widowControl w:val="0"/>
+        <w:autoSpaceDE w:val="0"/>
+        <w:autoSpaceDN w:val="0"/>
+        <w:adjustRightInd w:val="0"/>
+        <w:spacing w:after="0" w:line="264" w:lineRule="auto"/>
+        <w:contextualSpacing/>
+        <w:rPr>
+          <w:rFonts w:cs="Times New Roman"/>
+          <w:b/>
+          <w:color w:val="000000"/>
+          <w:sz w:val="28"/>
+          <w:szCs w:val="28"/>
+        </w:rPr>
+      </w:pPr>
     </w:p>
     <w:tbl>
       <w:tblPr>
         <w:tblStyle w:val="TableGrid"/>
-        <w:tblW w:w="9067" w:type="dxa"/>
+        <w:tblW w:w="5000" w:type="pct"/>
         <w:tblLook w:val="04A0" w:firstRow="1" w:lastRow="0" w:firstColumn="1" w:lastColumn="0" w:noHBand="0" w:noVBand="1"/>
       </w:tblPr>
       <w:tblGrid>
-        <w:gridCol w:w="1695"/>
-        <w:gridCol w:w="993"/>
-        <w:gridCol w:w="992"/>
-        <w:gridCol w:w="854"/>
-        <w:gridCol w:w="3116"/>
-        <w:gridCol w:w="1417"/>
+        <w:gridCol w:w="2721"/>
+        <w:gridCol w:w="2722"/>
+        <w:gridCol w:w="3629"/>
       </w:tblGrid>
       <w:tr>
-        <w:trPr>
-          <w:trHeight w:val="482"/>
-        </w:trPr>
         <w:tc>
           <w:tcPr>
-            <w:tcW w:w="1695" w:type="dxa"/>
+            <w:tcW w:w="1500" w:type="pct"/>
             <w:tcBorders>
               <w:top w:val="nil"/>
               <w:left w:val="nil"/>
@@ -1977,7 +2124,6 @@
               <w:adjustRightInd w:val="0"/>
               <w:spacing w:after="0" w:line="240" w:lineRule="auto"/>
               <w:contextualSpacing/>
-              <w:jc w:val="both"/>
               <w:rPr>
                 <w:rFonts w:cs="Times New Roman"/>
                 <w:color w:val="000000"/>
@@ -1999,7 +2145,401 @@
         </w:tc>
         <w:tc>
           <w:tcPr>
-            <w:tcW w:w="1985" w:type="dxa"/>
+            <w:tcW w:w="1500" w:type="pct"/>
+            <w:tcBorders>
+              <w:top w:val="nil"/>
+              <w:left w:val="nil"/>
+              <w:bottom w:val="nil"/>
+              <w:right w:val="nil"/>
+            </w:tcBorders>
+          </w:tcPr>
+          <w:p>
+            <w:pPr>
+              <w:widowControl w:val="0"/>
+              <w:tabs>
+                <w:tab w:val="left" w:pos="360"/>
+                <w:tab w:val="left" w:pos="720"/>
+                <w:tab w:val="left" w:pos="1080"/>
+              </w:tabs>
+              <w:autoSpaceDE w:val="0"/>
+              <w:autoSpaceDN w:val="0"/>
+              <w:adjustRightInd w:val="0"/>
+              <w:spacing w:after="0" w:line="240" w:lineRule="auto"/>
+              <w:contextualSpacing/>
+              <w:rPr>
+                <w:rStyle w:val="TitleChar"/>
+                <w:rFonts w:ascii="Times New Roman" w:hAnsi="Times New Roman" w:cs="Times New Roman"/>
+                <w:sz w:val="28"/>
+                <w:szCs w:val="28"/>
+              </w:rPr>
+            </w:pPr>
+            <w:sdt>
+              <w:sdtPr>
+                <w:rPr>
+                  <w:rStyle w:val="TitleChar"/>
+                  <w:rFonts w:ascii="Times New Roman" w:hAnsi="Times New Roman" w:cs="Times New Roman"/>
+                  <w:sz w:val="28"/>
+                  <w:szCs w:val="28"/>
+                </w:rPr>
+                <w:tag w:val="NoPPDT_NoiKhoa"/>
+                <w:id w:val="1820151783"/>
+                <w14:checkbox>
+                  <w14:checked w14:val="0"/>
+                  <w14:checkedState w14:val="2612" w14:font="MS Gothic"/>
+                  <w14:uncheckedState w14:val="2610" w14:font="MS Gothic"/>
+                </w14:checkbox>
+              </w:sdtPr>
+              <w:sdtContent>
+                <w:r>
+                  <w:rPr>
+                    <w:rStyle w:val="TitleChar"/>
+                    <w:rFonts w:ascii="MS Gothic" w:eastAsia="MS Gothic" w:hAnsi="MS Gothic" w:cs="Times New Roman" w:hint="eastAsia"/>
+                    <w:sz w:val="28"/>
+                    <w:szCs w:val="28"/>
+                  </w:rPr>
+                  <w:t>☐</w:t>
+                </w:r>
+              </w:sdtContent>
+            </w:sdt>
+            <w:r>
+              <w:rPr>
+                <w:rStyle w:val="TitleChar"/>
+                <w:rFonts w:ascii="Times New Roman" w:hAnsi="Times New Roman" w:cs="Times New Roman"/>
+                <w:sz w:val="28"/>
+                <w:szCs w:val="28"/>
+              </w:rPr>
+              <w:t xml:space="preserve"> </w:t>
+            </w:r>
+            <w:r>
+              <w:rPr>
+                <w:rStyle w:val="TitleChar"/>
+                <w:rFonts w:ascii="Times New Roman" w:hAnsi="Times New Roman" w:cs="Times New Roman"/>
+                <w:sz w:val="28"/>
+                <w:szCs w:val="28"/>
+              </w:rPr>
+              <w:t>Không</w:t>
+            </w:r>
+          </w:p>
+          <w:p>
+            <w:pPr>
+              <w:widowControl w:val="0"/>
+              <w:tabs>
+                <w:tab w:val="left" w:pos="360"/>
+                <w:tab w:val="left" w:pos="720"/>
+                <w:tab w:val="left" w:pos="1080"/>
+              </w:tabs>
+              <w:autoSpaceDE w:val="0"/>
+              <w:autoSpaceDN w:val="0"/>
+              <w:adjustRightInd w:val="0"/>
+              <w:spacing w:after="0" w:line="240" w:lineRule="auto"/>
+              <w:contextualSpacing/>
+              <w:rPr>
+                <w:rFonts w:cs="Times New Roman"/>
+                <w:color w:val="000000"/>
+                <w:sz w:val="28"/>
+                <w:szCs w:val="28"/>
+              </w:rPr>
+            </w:pPr>
+          </w:p>
+        </w:tc>
+        <w:tc>
+          <w:tcPr>
+            <w:tcW w:w="3000" w:type="pct"/>
+            <w:tcBorders>
+              <w:top w:val="nil"/>
+              <w:left w:val="nil"/>
+              <w:bottom w:val="nil"/>
+              <w:right w:val="nil"/>
+            </w:tcBorders>
+          </w:tcPr>
+          <w:p>
+            <w:pPr>
+              <w:widowControl w:val="0"/>
+              <w:tabs>
+                <w:tab w:val="left" w:pos="360"/>
+                <w:tab w:val="left" w:pos="720"/>
+                <w:tab w:val="left" w:pos="1080"/>
+              </w:tabs>
+              <w:autoSpaceDE w:val="0"/>
+              <w:autoSpaceDN w:val="0"/>
+              <w:adjustRightInd w:val="0"/>
+              <w:spacing w:after="0" w:line="240" w:lineRule="auto"/>
+              <w:contextualSpacing/>
+              <w:rPr>
+                <w:rFonts w:cs="Times New Roman"/>
+                <w:color w:val="000000"/>
+                <w:sz w:val="28"/>
+                <w:szCs w:val="28"/>
+              </w:rPr>
+            </w:pPr>
+            <w:sdt>
+              <w:sdtPr>
+                <w:rPr>
+                  <w:rFonts w:cs="Times New Roman"/>
+                  <w:color w:val="000000"/>
+                  <w:sz w:val="28"/>
+                  <w:szCs w:val="28"/>
+                </w:rPr>
+                <w:tag w:val="PPDT_NoiKhoa"/>
+                <w:id w:val="1503700759"/>
+                <w14:checkbox>
+                  <w14:checked w14:val="0"/>
+                  <w14:checkedState w14:val="2612" w14:font="MS Gothic"/>
+                  <w14:uncheckedState w14:val="2610" w14:font="MS Gothic"/>
+                </w14:checkbox>
+              </w:sdtPr>
+              <w:sdtContent>
+                <w:r>
+                  <w:rPr>
+                    <w:rFonts w:ascii="MS Gothic" w:eastAsia="MS Gothic" w:hAnsi="MS Gothic" w:cs="Times New Roman" w:hint="eastAsia"/>
+                    <w:color w:val="000000"/>
+                    <w:sz w:val="28"/>
+                    <w:szCs w:val="28"/>
+                  </w:rPr>
+                  <w:t>☐</w:t>
+                </w:r>
+              </w:sdtContent>
+            </w:sdt>
+            <w:r>
+              <w:rPr>
+                <w:rFonts w:cs="Times New Roman"/>
+                <w:color w:val="000000"/>
+                <w:sz w:val="28"/>
+                <w:szCs w:val="28"/>
+              </w:rPr>
+              <w:t xml:space="preserve"> </w:t>
+            </w:r>
+            <w:r>
+              <w:rPr>
+                <w:rFonts w:cs="Times New Roman"/>
+                <w:color w:val="000000"/>
+                <w:sz w:val="28"/>
+                <w:szCs w:val="28"/>
+              </w:rPr>
+              <w:t xml:space="preserve">Có, ghi rõ: </w:t>
+            </w:r>
+            <w:bookmarkStart w:id="26" w:name="KB_HuongDieuTri"/>
+            <w:bookmarkEnd w:id="26"/>
+          </w:p>
+        </w:tc>
+      </w:tr>
+      <w:tr>
+        <w:tc>
+          <w:tcPr>
+            <w:tcW w:w="1500" w:type="pct"/>
+            <w:tcBorders>
+              <w:top w:val="nil"/>
+              <w:left w:val="nil"/>
+              <w:bottom w:val="nil"/>
+              <w:right w:val="nil"/>
+            </w:tcBorders>
+          </w:tcPr>
+          <w:p>
+            <w:pPr>
+              <w:widowControl w:val="0"/>
+              <w:tabs>
+                <w:tab w:val="left" w:pos="360"/>
+                <w:tab w:val="left" w:pos="720"/>
+                <w:tab w:val="left" w:pos="1080"/>
+              </w:tabs>
+              <w:autoSpaceDE w:val="0"/>
+              <w:autoSpaceDN w:val="0"/>
+              <w:adjustRightInd w:val="0"/>
+              <w:spacing w:after="0" w:line="240" w:lineRule="auto"/>
+              <w:contextualSpacing/>
+              <w:rPr>
+                <w:rFonts w:cs="Times New Roman"/>
+                <w:color w:val="000000"/>
+                <w:sz w:val="28"/>
+                <w:szCs w:val="28"/>
+              </w:rPr>
+            </w:pPr>
+            <w:r>
+              <w:rPr>
+                <w:rFonts w:cs="Times New Roman"/>
+                <w:color w:val="000000"/>
+                <w:sz w:val="28"/>
+                <w:szCs w:val="28"/>
+              </w:rPr>
+              <w:t>Phẫu thuật, thủ thuật:</w:t>
+            </w:r>
+          </w:p>
+        </w:tc>
+        <w:tc>
+          <w:tcPr>
+            <w:tcW w:w="1500" w:type="pct"/>
+            <w:tcBorders>
+              <w:top w:val="nil"/>
+              <w:left w:val="nil"/>
+              <w:bottom w:val="nil"/>
+              <w:right w:val="nil"/>
+            </w:tcBorders>
+          </w:tcPr>
+          <w:p>
+            <w:pPr>
+              <w:widowControl w:val="0"/>
+              <w:tabs>
+                <w:tab w:val="left" w:pos="360"/>
+                <w:tab w:val="left" w:pos="720"/>
+                <w:tab w:val="left" w:pos="1080"/>
+              </w:tabs>
+              <w:autoSpaceDE w:val="0"/>
+              <w:autoSpaceDN w:val="0"/>
+              <w:adjustRightInd w:val="0"/>
+              <w:spacing w:after="0" w:line="240" w:lineRule="auto"/>
+              <w:contextualSpacing/>
+              <w:rPr>
+                <w:rFonts w:cs="Times New Roman"/>
+                <w:color w:val="000000"/>
+                <w:sz w:val="28"/>
+                <w:szCs w:val="28"/>
+              </w:rPr>
+            </w:pPr>
+            <w:sdt>
+              <w:sdtPr>
+                <w:rPr>
+                  <w:rStyle w:val="TitleChar"/>
+                  <w:rFonts w:ascii="Times New Roman" w:hAnsi="Times New Roman" w:cs="Times New Roman"/>
+                  <w:sz w:val="28"/>
+                  <w:szCs w:val="28"/>
+                </w:rPr>
+                <w:id w:val="1483895753"/>
+                <w14:checkbox>
+                  <w14:checked w14:val="0"/>
+                  <w14:checkedState w14:val="2612" w14:font="MS Gothic"/>
+                  <w14:uncheckedState w14:val="2610" w14:font="MS Gothic"/>
+                </w14:checkbox>
+              </w:sdtPr>
+              <w:sdtContent>
+                <w:r>
+                  <w:rPr>
+                    <w:rStyle w:val="TitleChar"/>
+                    <w:rFonts w:ascii="MS Gothic" w:eastAsia="MS Gothic" w:hAnsi="MS Gothic" w:cs="Times New Roman" w:hint="eastAsia"/>
+                    <w:sz w:val="28"/>
+                    <w:szCs w:val="28"/>
+                  </w:rPr>
+                  <w:t>☐</w:t>
+                </w:r>
+              </w:sdtContent>
+            </w:sdt>
+            <w:r>
+              <w:rPr>
+                <w:rStyle w:val="TitleChar"/>
+                <w:rFonts w:ascii="Times New Roman" w:hAnsi="Times New Roman" w:cs="Times New Roman"/>
+                <w:sz w:val="28"/>
+                <w:szCs w:val="28"/>
+              </w:rPr>
+              <w:t xml:space="preserve"> Không</w:t>
+            </w:r>
+          </w:p>
+        </w:tc>
+        <w:tc>
+          <w:tcPr>
+            <w:tcW w:w="3000" w:type="pct"/>
+            <w:tcBorders>
+              <w:top w:val="nil"/>
+              <w:left w:val="nil"/>
+              <w:bottom w:val="nil"/>
+              <w:right w:val="nil"/>
+            </w:tcBorders>
+          </w:tcPr>
+          <w:p>
+            <w:pPr>
+              <w:widowControl w:val="0"/>
+              <w:tabs>
+                <w:tab w:val="left" w:pos="360"/>
+                <w:tab w:val="left" w:pos="720"/>
+                <w:tab w:val="left" w:pos="1080"/>
+              </w:tabs>
+              <w:autoSpaceDE w:val="0"/>
+              <w:autoSpaceDN w:val="0"/>
+              <w:adjustRightInd w:val="0"/>
+              <w:spacing w:after="0" w:line="240" w:lineRule="auto"/>
+              <w:contextualSpacing/>
+              <w:rPr>
+                <w:rFonts w:cs="Times New Roman"/>
+                <w:color w:val="000000"/>
+                <w:sz w:val="28"/>
+                <w:szCs w:val="28"/>
+              </w:rPr>
+            </w:pPr>
+            <w:sdt>
+              <w:sdtPr>
+                <w:rPr>
+                  <w:rStyle w:val="TitleChar"/>
+                  <w:rFonts w:ascii="Times New Roman" w:hAnsi="Times New Roman" w:cs="Times New Roman"/>
+                  <w:sz w:val="28"/>
+                  <w:szCs w:val="28"/>
+                </w:rPr>
+                <w:id w:val="1019742571"/>
+                <w14:checkbox>
+                  <w14:checked w14:val="0"/>
+                  <w14:checkedState w14:val="2612" w14:font="MS Gothic"/>
+                  <w14:uncheckedState w14:val="2610" w14:font="MS Gothic"/>
+                </w14:checkbox>
+              </w:sdtPr>
+              <w:sdtContent>
+                <w:r>
+                  <w:rPr>
+                    <w:rStyle w:val="TitleChar"/>
+                    <w:rFonts w:ascii="MS Gothic" w:eastAsia="MS Gothic" w:hAnsi="MS Gothic" w:cs="Times New Roman" w:hint="eastAsia"/>
+                    <w:sz w:val="28"/>
+                    <w:szCs w:val="28"/>
+                  </w:rPr>
+                  <w:t>☐</w:t>
+                </w:r>
+              </w:sdtContent>
+            </w:sdt>
+            <w:r>
+              <w:rPr>
+                <w:rStyle w:val="TitleChar"/>
+                <w:rFonts w:ascii="Times New Roman" w:hAnsi="Times New Roman" w:cs="Times New Roman"/>
+                <w:sz w:val="28"/>
+                <w:szCs w:val="28"/>
+              </w:rPr>
+              <w:t xml:space="preserve"> </w:t>
+            </w:r>
+            <w:r>
+              <w:rPr>
+                <w:rFonts w:cs="Times New Roman"/>
+                <w:color w:val="000000"/>
+                <w:sz w:val="28"/>
+                <w:szCs w:val="28"/>
+              </w:rPr>
+              <w:t>Có, ghi rõ phương pháp:</w:t>
+            </w:r>
+          </w:p>
+          <w:p>
+            <w:pPr>
+              <w:widowControl w:val="0"/>
+              <w:tabs>
+                <w:tab w:val="left" w:pos="360"/>
+                <w:tab w:val="left" w:pos="720"/>
+                <w:tab w:val="left" w:pos="1080"/>
+              </w:tabs>
+              <w:autoSpaceDE w:val="0"/>
+              <w:autoSpaceDN w:val="0"/>
+              <w:adjustRightInd w:val="0"/>
+              <w:spacing w:after="0" w:line="240" w:lineRule="auto"/>
+              <w:contextualSpacing/>
+              <w:rPr>
+                <w:rFonts w:cs="Times New Roman"/>
+                <w:color w:val="000000"/>
+                <w:sz w:val="28"/>
+                <w:szCs w:val="28"/>
+              </w:rPr>
+            </w:pPr>
+          </w:p>
+        </w:tc>
+      </w:tr>
+      <w:tr>
+        <w:trPr>
+          <w:gridAfter w:val="1"/>
+          <w:wAfter w:w="777" w:type="pct"/>
+        </w:trPr>
+        <w:tc>
+          <w:tcPr>
+            <w:tcW w:w="1500" w:type="pct"/>
             <w:gridSpan w:val="2"/>
             <w:tcBorders>
               <w:top w:val="nil"/>
@@ -2023,385 +2563,23 @@
               <w:contextualSpacing/>
               <w:jc w:val="both"/>
               <w:rPr>
-                <w:rStyle w:val="TitleChar"/>
-                <w:rFonts w:ascii="Times New Roman" w:hAnsi="Times New Roman" w:cs="Times New Roman"/>
+                <w:rFonts w:cs="Times New Roman"/>
+                <w:color w:val="000000"/>
                 <w:sz w:val="28"/>
                 <w:szCs w:val="28"/>
               </w:rPr>
             </w:pPr>
-            <w:bookmarkStart w:id="26" w:name="CheckBoxNoiKhoaFalse"/>
-            <w:bookmarkEnd w:id="26"/>
             <w:r>
               <w:rPr>
-                <w:rStyle w:val="TitleChar"/>
-                <w:rFonts w:ascii="Times New Roman" w:hAnsi="Times New Roman" w:cs="Times New Roman"/>
+                <w:rFonts w:cs="Times New Roman"/>
+                <w:color w:val="000000"/>
                 <w:sz w:val="28"/>
                 <w:szCs w:val="28"/>
               </w:rPr>
-              <w:t>Không</w:t>
-            </w:r>
-          </w:p>
-          <w:p>
-            <w:pPr>
-              <w:widowControl w:val="0"/>
-              <w:tabs>
-                <w:tab w:val="left" w:pos="360"/>
-                <w:tab w:val="left" w:pos="720"/>
-                <w:tab w:val="left" w:pos="1080"/>
-              </w:tabs>
-              <w:autoSpaceDE w:val="0"/>
-              <w:autoSpaceDN w:val="0"/>
-              <w:adjustRightInd w:val="0"/>
-              <w:spacing w:after="0" w:line="240" w:lineRule="auto"/>
-              <w:contextualSpacing/>
-              <w:jc w:val="both"/>
-              <w:rPr>
-                <w:rFonts w:cs="Times New Roman"/>
-                <w:color w:val="000000"/>
-                <w:sz w:val="28"/>
-                <w:szCs w:val="28"/>
-              </w:rPr>
-            </w:pPr>
-          </w:p>
-        </w:tc>
-        <w:tc>
-          <w:tcPr>
-            <w:tcW w:w="5387" w:type="dxa"/>
-            <w:gridSpan w:val="3"/>
-            <w:tcBorders>
-              <w:top w:val="nil"/>
-              <w:left w:val="nil"/>
-              <w:bottom w:val="nil"/>
-              <w:right w:val="nil"/>
-            </w:tcBorders>
-          </w:tcPr>
-          <w:p>
-            <w:pPr>
-              <w:widowControl w:val="0"/>
-              <w:tabs>
-                <w:tab w:val="left" w:pos="360"/>
-                <w:tab w:val="left" w:pos="720"/>
-                <w:tab w:val="left" w:pos="1080"/>
-              </w:tabs>
-              <w:autoSpaceDE w:val="0"/>
-              <w:autoSpaceDN w:val="0"/>
-              <w:adjustRightInd w:val="0"/>
-              <w:spacing w:after="0" w:line="240" w:lineRule="auto"/>
-              <w:contextualSpacing/>
-              <w:jc w:val="both"/>
-              <w:rPr>
-                <w:rFonts w:cs="Times New Roman"/>
-                <w:color w:val="000000"/>
-                <w:sz w:val="28"/>
-                <w:szCs w:val="28"/>
-              </w:rPr>
-            </w:pPr>
-            <w:bookmarkStart w:id="27" w:name="CheckBoxNoiKhoaTrue"/>
-            <w:bookmarkEnd w:id="27"/>
-            <w:r>
-              <w:rPr>
-                <w:rFonts w:cs="Times New Roman"/>
-                <w:color w:val="000000"/>
-                <w:sz w:val="28"/>
-                <w:szCs w:val="28"/>
-              </w:rPr>
-              <w:t xml:space="preserve">Có, ghi rõ: </w:t>
-            </w:r>
-            <w:bookmarkStart w:id="28" w:name="BN_LyDoNoiKhoa"/>
-            <w:bookmarkEnd w:id="28"/>
-          </w:p>
-          <w:p>
-            <w:pPr>
-              <w:widowControl w:val="0"/>
-              <w:tabs>
-                <w:tab w:val="left" w:pos="360"/>
-                <w:tab w:val="left" w:pos="720"/>
-                <w:tab w:val="left" w:pos="1080"/>
-              </w:tabs>
-              <w:autoSpaceDE w:val="0"/>
-              <w:autoSpaceDN w:val="0"/>
-              <w:adjustRightInd w:val="0"/>
-              <w:spacing w:after="0" w:line="240" w:lineRule="auto"/>
-              <w:contextualSpacing/>
-              <w:jc w:val="both"/>
-              <w:rPr>
-                <w:rFonts w:cs="Times New Roman"/>
-                <w:color w:val="000000"/>
-                <w:sz w:val="28"/>
-                <w:szCs w:val="28"/>
-              </w:rPr>
-            </w:pPr>
-          </w:p>
-        </w:tc>
-      </w:tr>
-      <w:tr>
-        <w:trPr>
-          <w:trHeight w:val="368"/>
-        </w:trPr>
-        <w:tc>
-          <w:tcPr>
-            <w:tcW w:w="2688" w:type="dxa"/>
-            <w:gridSpan w:val="2"/>
-            <w:tcBorders>
-              <w:top w:val="nil"/>
-              <w:left w:val="nil"/>
-              <w:bottom w:val="nil"/>
-              <w:right w:val="nil"/>
-            </w:tcBorders>
-          </w:tcPr>
-          <w:p>
-            <w:pPr>
-              <w:widowControl w:val="0"/>
-              <w:tabs>
-                <w:tab w:val="left" w:pos="360"/>
-                <w:tab w:val="left" w:pos="720"/>
-                <w:tab w:val="left" w:pos="1080"/>
-              </w:tabs>
-              <w:autoSpaceDE w:val="0"/>
-              <w:autoSpaceDN w:val="0"/>
-              <w:adjustRightInd w:val="0"/>
-              <w:spacing w:after="0" w:line="240" w:lineRule="auto"/>
-              <w:contextualSpacing/>
-              <w:jc w:val="both"/>
-              <w:rPr>
-                <w:rFonts w:cs="Times New Roman"/>
-                <w:color w:val="000000"/>
-                <w:sz w:val="28"/>
-                <w:szCs w:val="28"/>
-              </w:rPr>
-            </w:pPr>
-            <w:r>
-              <w:rPr>
-                <w:rFonts w:cs="Times New Roman"/>
-                <w:color w:val="000000"/>
-                <w:sz w:val="28"/>
-                <w:szCs w:val="28"/>
-              </w:rPr>
-              <w:t>Phẫu thuật, thủ thuật:</w:t>
-            </w:r>
-          </w:p>
-        </w:tc>
-        <w:tc>
-          <w:tcPr>
-            <w:tcW w:w="1846" w:type="dxa"/>
-            <w:gridSpan w:val="2"/>
-            <w:tcBorders>
-              <w:top w:val="nil"/>
-              <w:left w:val="nil"/>
-              <w:bottom w:val="nil"/>
-              <w:right w:val="nil"/>
-            </w:tcBorders>
-          </w:tcPr>
-          <w:p>
-            <w:pPr>
-              <w:widowControl w:val="0"/>
-              <w:tabs>
-                <w:tab w:val="left" w:pos="360"/>
-                <w:tab w:val="left" w:pos="720"/>
-                <w:tab w:val="left" w:pos="1080"/>
-              </w:tabs>
-              <w:autoSpaceDE w:val="0"/>
-              <w:autoSpaceDN w:val="0"/>
-              <w:adjustRightInd w:val="0"/>
-              <w:spacing w:after="0" w:line="240" w:lineRule="auto"/>
-              <w:contextualSpacing/>
-              <w:jc w:val="both"/>
-              <w:rPr>
-                <w:rFonts w:cs="Times New Roman"/>
-                <w:color w:val="000000"/>
-                <w:sz w:val="28"/>
-                <w:szCs w:val="28"/>
-              </w:rPr>
-            </w:pPr>
-            <w:sdt>
-              <w:sdtPr>
-                <w:rPr>
-                  <w:rStyle w:val="TitleChar"/>
-                  <w:rFonts w:ascii="Times New Roman" w:hAnsi="Times New Roman" w:cs="Times New Roman"/>
-                  <w:sz w:val="28"/>
-                  <w:szCs w:val="28"/>
-                </w:rPr>
-                <w:id w:val="1483895753"/>
-                <w14:checkbox>
-                  <w14:checked w14:val="0"/>
-                  <w14:checkedState w14:val="2612" w14:font="MS Gothic"/>
-                  <w14:uncheckedState w14:val="2610" w14:font="MS Gothic"/>
-                </w14:checkbox>
-              </w:sdtPr>
-              <w:sdtContent>
-                <w:r>
-                  <w:rPr>
-                    <w:rStyle w:val="TitleChar"/>
-                    <w:rFonts w:ascii="Segoe UI Symbol" w:eastAsia="MS Gothic" w:hAnsi="Segoe UI Symbol" w:cs="Segoe UI Symbol"/>
-                    <w:sz w:val="28"/>
-                    <w:szCs w:val="28"/>
-                  </w:rPr>
-                  <w:t>☐</w:t>
-                </w:r>
-              </w:sdtContent>
-            </w:sdt>
-            <w:r>
-              <w:rPr>
-                <w:rStyle w:val="TitleChar"/>
-                <w:rFonts w:ascii="Times New Roman" w:hAnsi="Times New Roman" w:cs="Times New Roman"/>
-                <w:sz w:val="28"/>
-                <w:szCs w:val="28"/>
-              </w:rPr>
-              <w:t xml:space="preserve"> Không</w:t>
-            </w:r>
-          </w:p>
-        </w:tc>
-        <w:tc>
-          <w:tcPr>
-            <w:tcW w:w="4533" w:type="dxa"/>
-            <w:gridSpan w:val="2"/>
-            <w:tcBorders>
-              <w:top w:val="nil"/>
-              <w:left w:val="nil"/>
-              <w:bottom w:val="nil"/>
-              <w:right w:val="nil"/>
-            </w:tcBorders>
-          </w:tcPr>
-          <w:p>
-            <w:pPr>
-              <w:widowControl w:val="0"/>
-              <w:tabs>
-                <w:tab w:val="left" w:pos="360"/>
-                <w:tab w:val="left" w:pos="720"/>
-                <w:tab w:val="left" w:pos="1080"/>
-              </w:tabs>
-              <w:autoSpaceDE w:val="0"/>
-              <w:autoSpaceDN w:val="0"/>
-              <w:adjustRightInd w:val="0"/>
-              <w:spacing w:after="0" w:line="240" w:lineRule="auto"/>
-              <w:contextualSpacing/>
-              <w:jc w:val="both"/>
-              <w:rPr>
-                <w:rFonts w:cs="Times New Roman"/>
-                <w:color w:val="000000"/>
-                <w:sz w:val="28"/>
-                <w:szCs w:val="28"/>
-              </w:rPr>
-            </w:pPr>
-            <w:sdt>
-              <w:sdtPr>
-                <w:rPr>
-                  <w:rStyle w:val="TitleChar"/>
-                  <w:rFonts w:ascii="Times New Roman" w:hAnsi="Times New Roman" w:cs="Times New Roman"/>
-                  <w:sz w:val="28"/>
-                  <w:szCs w:val="28"/>
-                </w:rPr>
-                <w:id w:val="1019742571"/>
-                <w14:checkbox>
-                  <w14:checked w14:val="0"/>
-                  <w14:checkedState w14:val="2612" w14:font="MS Gothic"/>
-                  <w14:uncheckedState w14:val="2610" w14:font="MS Gothic"/>
-                </w14:checkbox>
-              </w:sdtPr>
-              <w:sdtContent>
-                <w:r>
-                  <w:rPr>
-                    <w:rStyle w:val="TitleChar"/>
-                    <w:rFonts w:ascii="Segoe UI Symbol" w:eastAsia="MS Gothic" w:hAnsi="Segoe UI Symbol" w:cs="Segoe UI Symbol"/>
-                    <w:sz w:val="28"/>
-                    <w:szCs w:val="28"/>
-                  </w:rPr>
-                  <w:t>☐</w:t>
-                </w:r>
-              </w:sdtContent>
-            </w:sdt>
-            <w:r>
-              <w:rPr>
-                <w:rStyle w:val="TitleChar"/>
-                <w:rFonts w:ascii="Times New Roman" w:hAnsi="Times New Roman" w:cs="Times New Roman"/>
-                <w:sz w:val="28"/>
-                <w:szCs w:val="28"/>
-              </w:rPr>
-              <w:t xml:space="preserve"> </w:t>
-            </w:r>
-            <w:r>
-              <w:rPr>
-                <w:rFonts w:cs="Times New Roman"/>
-                <w:color w:val="000000"/>
-                <w:sz w:val="28"/>
-                <w:szCs w:val="28"/>
-              </w:rPr>
-              <w:t>Có, ghi rõ phương pháp:</w:t>
-            </w:r>
-          </w:p>
-          <w:p>
-            <w:pPr>
-              <w:widowControl w:val="0"/>
-              <w:tabs>
-                <w:tab w:val="left" w:pos="360"/>
-                <w:tab w:val="left" w:pos="720"/>
-                <w:tab w:val="left" w:pos="1080"/>
-              </w:tabs>
-              <w:autoSpaceDE w:val="0"/>
-              <w:autoSpaceDN w:val="0"/>
-              <w:adjustRightInd w:val="0"/>
-              <w:spacing w:after="0" w:line="240" w:lineRule="auto"/>
-              <w:contextualSpacing/>
-              <w:jc w:val="both"/>
-              <w:rPr>
-                <w:rFonts w:cs="Times New Roman"/>
-                <w:color w:val="000000"/>
-                <w:sz w:val="28"/>
-                <w:szCs w:val="28"/>
-              </w:rPr>
-            </w:pPr>
-          </w:p>
-        </w:tc>
-      </w:tr>
-      <w:tr>
-        <w:trPr>
-          <w:gridAfter w:val="1"/>
-          <w:wAfter w:w="1417" w:type="dxa"/>
-          <w:trHeight w:val="496"/>
-        </w:trPr>
-        <w:tc>
-          <w:tcPr>
-            <w:tcW w:w="7650" w:type="dxa"/>
-            <w:gridSpan w:val="5"/>
-            <w:tcBorders>
-              <w:top w:val="nil"/>
-              <w:left w:val="nil"/>
-              <w:bottom w:val="nil"/>
-              <w:right w:val="nil"/>
-            </w:tcBorders>
-          </w:tcPr>
-          <w:p>
-            <w:pPr>
-              <w:widowControl w:val="0"/>
-              <w:tabs>
-                <w:tab w:val="left" w:pos="360"/>
-                <w:tab w:val="left" w:pos="720"/>
-                <w:tab w:val="left" w:pos="1080"/>
-              </w:tabs>
-              <w:autoSpaceDE w:val="0"/>
-              <w:autoSpaceDN w:val="0"/>
-              <w:adjustRightInd w:val="0"/>
-              <w:spacing w:after="0" w:line="240" w:lineRule="auto"/>
-              <w:contextualSpacing/>
-              <w:jc w:val="both"/>
-              <w:rPr>
-                <w:rFonts w:cs="Times New Roman"/>
-                <w:color w:val="000000"/>
-                <w:sz w:val="28"/>
-                <w:szCs w:val="28"/>
-              </w:rPr>
-            </w:pPr>
-            <w:r>
-              <w:rPr>
-                <w:rFonts w:cs="Times New Roman"/>
-                <w:color w:val="000000"/>
-                <w:sz w:val="28"/>
-                <w:szCs w:val="28"/>
-              </w:rPr>
               <w:t xml:space="preserve">        </w:t>
             </w:r>
-            <w:bookmarkStart w:id="29" w:name="BN_PPDT"/>
-            <w:bookmarkEnd w:id="29"/>
+            <w:bookmarkStart w:id="27" w:name="TT_PPDT"/>
+            <w:bookmarkEnd w:id="27"/>
           </w:p>
         </w:tc>
       </w:tr>
@@ -2510,7 +2688,7 @@
                 <w:tag w:val="BN_Khoi"/>
                 <w:id w:val="-32974898"/>
                 <w14:checkbox>
-                  <w14:checked w14:val="1"/>
+                  <w14:checked w14:val="0"/>
                   <w14:checkedState w14:val="2612" w14:font="MS Gothic"/>
                   <w14:uncheckedState w14:val="2610" w14:font="MS Gothic"/>
                 </w14:checkbox>
@@ -2523,7 +2701,7 @@
                     <w:sz w:val="28"/>
                     <w:szCs w:val="28"/>
                   </w:rPr>
-                  <w:t>☒</w:t>
+                  <w:t>☐</w:t>
                 </w:r>
               </w:sdtContent>
             </w:sdt>
@@ -2568,7 +2746,7 @@
                 <w:tag w:val="BN_Do"/>
                 <w:id w:val="1668591547"/>
                 <w14:checkbox>
-                  <w14:checked w14:val="1"/>
+                  <w14:checked w14:val="0"/>
                   <w14:checkedState w14:val="2612" w14:font="MS Gothic"/>
                   <w14:uncheckedState w14:val="2610" w14:font="MS Gothic"/>
                 </w14:checkbox>
@@ -2581,7 +2759,7 @@
                     <w:sz w:val="28"/>
                     <w:szCs w:val="28"/>
                   </w:rPr>
-                  <w:t>☒</w:t>
+                  <w:t>☐</w:t>
                 </w:r>
               </w:sdtContent>
             </w:sdt>
@@ -2943,8 +3121,17 @@
           <w:szCs w:val="28"/>
         </w:rPr>
       </w:pPr>
-      <w:bookmarkStart w:id="30" w:name="BN_TTNguoiBenhRaVien"/>
-      <w:bookmarkEnd w:id="30"/>
+      <w:r>
+        <w:rPr>
+          <w:rFonts w:cs="Times New Roman"/>
+          <w:color w:val="000000"/>
+          <w:sz w:val="28"/>
+          <w:szCs w:val="28"/>
+        </w:rPr>
+        <w:tab/>
+      </w:r>
+      <w:bookmarkStart w:id="28" w:name="TT_TomTatTinhTrangNguoiBenhRaVien"/>
+      <w:bookmarkEnd w:id="28"/>
     </w:p>
     <w:p>
       <w:pPr>
@@ -2972,12 +3159,39 @@
         </w:rPr>
         <w:t xml:space="preserve">Hướng điều trị và các chế độ tiếp theo: </w:t>
       </w:r>
-      <w:bookmarkStart w:id="31" w:name="BN_HuongDieuTri"/>
-      <w:bookmarkEnd w:id="31"/>
-      <w:r>
-        <w:rPr>
-          <w:rFonts w:cs="Times New Roman"/>
-          <w:b/>
+    </w:p>
+    <w:p>
+      <w:pPr>
+        <w:widowControl w:val="0"/>
+        <w:autoSpaceDE w:val="0"/>
+        <w:autoSpaceDN w:val="0"/>
+        <w:adjustRightInd w:val="0"/>
+        <w:spacing w:after="0" w:line="264" w:lineRule="auto"/>
+        <w:jc w:val="both"/>
+        <w:rPr>
+          <w:rFonts w:cs="Times New Roman"/>
+          <w:bCs/>
+          <w:color w:val="000000"/>
+          <w:sz w:val="28"/>
+          <w:szCs w:val="28"/>
+        </w:rPr>
+      </w:pPr>
+      <w:r>
+        <w:rPr>
+          <w:rFonts w:cs="Times New Roman"/>
+          <w:b/>
+          <w:color w:val="000000"/>
+          <w:sz w:val="28"/>
+          <w:szCs w:val="28"/>
+        </w:rPr>
+        <w:tab/>
+      </w:r>
+      <w:bookmarkStart w:id="29" w:name="TT_TomTatHuongDieuTriTiepTheo"/>
+      <w:bookmarkEnd w:id="29"/>
+      <w:r>
+        <w:rPr>
+          <w:rFonts w:cs="Times New Roman"/>
+          <w:bCs/>
           <w:color w:val="000000"/>
           <w:sz w:val="28"/>
           <w:szCs w:val="28"/>
@@ -3084,8 +3298,6 @@
               </w:rPr>
               <w:t xml:space="preserve">Uông Bí, </w:t>
             </w:r>
-            <w:bookmarkStart w:id="32" w:name="DateTime"/>
-            <w:bookmarkEnd w:id="32"/>
           </w:p>
           <w:p>
             <w:pPr>
@@ -3196,6 +3408,168 @@
                 <w:szCs w:val="28"/>
               </w:rPr>
             </w:pPr>
+            <w:r>
+              <w:rPr>
+                <w:rFonts w:cs="Times New Roman"/>
+                <w:b/>
+                <w:color w:val="000000"/>
+                <w:sz w:val="28"/>
+                <w:szCs w:val="28"/>
+              </w:rPr>
+              <w:t xml:space="preserve"> </w:t>
+            </w:r>
+          </w:p>
+          <w:p>
+            <w:pPr>
+              <w:widowControl w:val="0"/>
+              <w:tabs>
+                <w:tab w:val="left" w:pos="360"/>
+                <w:tab w:val="left" w:pos="720"/>
+                <w:tab w:val="left" w:pos="1080"/>
+                <w:tab w:val="left" w:pos="1440"/>
+                <w:tab w:val="left" w:pos="1800"/>
+                <w:tab w:val="left" w:pos="2160"/>
+                <w:tab w:val="left" w:pos="2520"/>
+                <w:tab w:val="left" w:pos="2880"/>
+                <w:tab w:val="left" w:pos="3240"/>
+                <w:tab w:val="left" w:pos="3600"/>
+                <w:tab w:val="left" w:pos="3960"/>
+              </w:tabs>
+              <w:autoSpaceDE w:val="0"/>
+              <w:autoSpaceDN w:val="0"/>
+              <w:adjustRightInd w:val="0"/>
+              <w:spacing w:after="0" w:line="288" w:lineRule="auto"/>
+              <w:jc w:val="center"/>
+              <w:rPr>
+                <w:rFonts w:cs="Times New Roman"/>
+                <w:b/>
+                <w:color w:val="000000"/>
+                <w:sz w:val="28"/>
+                <w:szCs w:val="28"/>
+              </w:rPr>
+            </w:pPr>
+          </w:p>
+          <w:p>
+            <w:pPr>
+              <w:widowControl w:val="0"/>
+              <w:tabs>
+                <w:tab w:val="left" w:pos="360"/>
+                <w:tab w:val="left" w:pos="720"/>
+                <w:tab w:val="left" w:pos="1080"/>
+                <w:tab w:val="left" w:pos="1440"/>
+                <w:tab w:val="left" w:pos="1800"/>
+                <w:tab w:val="left" w:pos="2160"/>
+                <w:tab w:val="left" w:pos="2520"/>
+                <w:tab w:val="left" w:pos="2880"/>
+                <w:tab w:val="left" w:pos="3240"/>
+                <w:tab w:val="left" w:pos="3600"/>
+                <w:tab w:val="left" w:pos="3960"/>
+              </w:tabs>
+              <w:autoSpaceDE w:val="0"/>
+              <w:autoSpaceDN w:val="0"/>
+              <w:adjustRightInd w:val="0"/>
+              <w:spacing w:after="0" w:line="288" w:lineRule="auto"/>
+              <w:jc w:val="center"/>
+              <w:rPr>
+                <w:rFonts w:cs="Times New Roman"/>
+                <w:b/>
+                <w:color w:val="000000"/>
+                <w:sz w:val="28"/>
+                <w:szCs w:val="28"/>
+              </w:rPr>
+            </w:pPr>
+          </w:p>
+          <w:p>
+            <w:pPr>
+              <w:widowControl w:val="0"/>
+              <w:tabs>
+                <w:tab w:val="left" w:pos="360"/>
+                <w:tab w:val="left" w:pos="720"/>
+                <w:tab w:val="left" w:pos="1080"/>
+                <w:tab w:val="left" w:pos="1440"/>
+                <w:tab w:val="left" w:pos="1800"/>
+                <w:tab w:val="left" w:pos="2160"/>
+                <w:tab w:val="left" w:pos="2520"/>
+                <w:tab w:val="left" w:pos="2880"/>
+                <w:tab w:val="left" w:pos="3240"/>
+                <w:tab w:val="left" w:pos="3600"/>
+                <w:tab w:val="left" w:pos="3960"/>
+              </w:tabs>
+              <w:autoSpaceDE w:val="0"/>
+              <w:autoSpaceDN w:val="0"/>
+              <w:adjustRightInd w:val="0"/>
+              <w:spacing w:after="0" w:line="288" w:lineRule="auto"/>
+              <w:jc w:val="center"/>
+              <w:rPr>
+                <w:rFonts w:cs="Times New Roman"/>
+                <w:b/>
+                <w:color w:val="000000"/>
+                <w:sz w:val="28"/>
+                <w:szCs w:val="28"/>
+              </w:rPr>
+            </w:pPr>
+          </w:p>
+          <w:p>
+            <w:pPr>
+              <w:widowControl w:val="0"/>
+              <w:tabs>
+                <w:tab w:val="left" w:pos="360"/>
+                <w:tab w:val="left" w:pos="720"/>
+                <w:tab w:val="left" w:pos="1080"/>
+                <w:tab w:val="left" w:pos="1440"/>
+                <w:tab w:val="left" w:pos="1800"/>
+                <w:tab w:val="left" w:pos="2160"/>
+                <w:tab w:val="left" w:pos="2520"/>
+                <w:tab w:val="left" w:pos="2880"/>
+                <w:tab w:val="left" w:pos="3240"/>
+                <w:tab w:val="left" w:pos="3600"/>
+                <w:tab w:val="left" w:pos="3960"/>
+              </w:tabs>
+              <w:autoSpaceDE w:val="0"/>
+              <w:autoSpaceDN w:val="0"/>
+              <w:adjustRightInd w:val="0"/>
+              <w:spacing w:after="0" w:line="288" w:lineRule="auto"/>
+              <w:jc w:val="center"/>
+              <w:rPr>
+                <w:rFonts w:cs="Times New Roman"/>
+                <w:b/>
+                <w:color w:val="000000"/>
+                <w:sz w:val="28"/>
+                <w:szCs w:val="28"/>
+              </w:rPr>
+            </w:pPr>
+          </w:p>
+          <w:p>
+            <w:pPr>
+              <w:widowControl w:val="0"/>
+              <w:tabs>
+                <w:tab w:val="left" w:pos="360"/>
+                <w:tab w:val="left" w:pos="720"/>
+                <w:tab w:val="left" w:pos="1080"/>
+                <w:tab w:val="left" w:pos="1440"/>
+                <w:tab w:val="left" w:pos="1800"/>
+                <w:tab w:val="left" w:pos="2160"/>
+                <w:tab w:val="left" w:pos="2520"/>
+                <w:tab w:val="left" w:pos="2880"/>
+                <w:tab w:val="left" w:pos="3240"/>
+                <w:tab w:val="left" w:pos="3600"/>
+                <w:tab w:val="left" w:pos="3960"/>
+              </w:tabs>
+              <w:autoSpaceDE w:val="0"/>
+              <w:autoSpaceDN w:val="0"/>
+              <w:adjustRightInd w:val="0"/>
+              <w:spacing w:after="0" w:line="288" w:lineRule="auto"/>
+              <w:jc w:val="center"/>
+              <w:rPr>
+                <w:rFonts w:cs="Times New Roman"/>
+                <w:b/>
+                <w:color w:val="000000"/>
+                <w:sz w:val="28"/>
+                <w:szCs w:val="28"/>
+              </w:rPr>
+            </w:pPr>
+            <w:bookmarkStart w:id="30" w:name="DoctorName"/>
+            <w:bookmarkEnd w:id="30"/>
           </w:p>
           <w:p>
             <w:pPr>
@@ -3585,57 +3959,6 @@
     <w:p>
       <w:pPr>
         <w:widowControl w:val="0"/>
-        <w:autoSpaceDE w:val="0"/>
-        <w:autoSpaceDN w:val="0"/>
-        <w:adjustRightInd w:val="0"/>
-        <w:spacing w:after="0" w:line="288" w:lineRule="auto"/>
-        <w:jc w:val="both"/>
-        <w:rPr>
-          <w:rFonts w:cs="Times New Roman"/>
-          <w:color w:val="000000"/>
-          <w:sz w:val="27"/>
-          <w:szCs w:val="27"/>
-        </w:rPr>
-      </w:pPr>
-    </w:p>
-    <w:p>
-      <w:pPr>
-        <w:widowControl w:val="0"/>
-        <w:tabs>
-          <w:tab w:val="left" w:pos="4680"/>
-        </w:tabs>
-        <w:autoSpaceDE w:val="0"/>
-        <w:autoSpaceDN w:val="0"/>
-        <w:adjustRightInd w:val="0"/>
-        <w:spacing w:after="0" w:line="288" w:lineRule="auto"/>
-        <w:jc w:val="both"/>
-        <w:rPr>
-          <w:rFonts w:cs="Times New Roman"/>
-          <w:color w:val="000000"/>
-          <w:sz w:val="27"/>
-          <w:szCs w:val="27"/>
-        </w:rPr>
-      </w:pPr>
-    </w:p>
-    <w:p>
-      <w:pPr>
-        <w:widowControl w:val="0"/>
-        <w:autoSpaceDE w:val="0"/>
-        <w:autoSpaceDN w:val="0"/>
-        <w:adjustRightInd w:val="0"/>
-        <w:spacing w:after="0" w:line="288" w:lineRule="auto"/>
-        <w:jc w:val="both"/>
-        <w:rPr>
-          <w:rFonts w:cs="Times New Roman"/>
-          <w:color w:val="000000"/>
-          <w:sz w:val="27"/>
-          <w:szCs w:val="27"/>
-        </w:rPr>
-      </w:pPr>
-    </w:p>
-    <w:p>
-      <w:pPr>
-        <w:widowControl w:val="0"/>
         <w:tabs>
           <w:tab w:val="left" w:pos="4680"/>
           <w:tab w:val="left" w:pos="5040"/>
@@ -3653,133 +3976,10 @@
           <w:szCs w:val="27"/>
         </w:rPr>
       </w:pPr>
-      <w:r>
-        <w:rPr>
-          <w:rFonts w:cs="Times New Roman"/>
-          <w:b/>
-          <w:color w:val="000000"/>
-          <w:sz w:val="27"/>
-          <w:szCs w:val="27"/>
-        </w:rPr>
-        <w:tab/>
-      </w:r>
-      <w:r>
-        <w:rPr>
-          <w:rFonts w:cs="Times New Roman"/>
-          <w:b/>
-          <w:color w:val="000000"/>
-          <w:sz w:val="27"/>
-          <w:szCs w:val="27"/>
-        </w:rPr>
-        <w:tab/>
-      </w:r>
-      <w:r>
-        <w:rPr>
-          <w:rFonts w:cs="Times New Roman"/>
-          <w:b/>
-          <w:color w:val="000000"/>
-          <w:sz w:val="27"/>
-          <w:szCs w:val="27"/>
-        </w:rPr>
-        <w:tab/>
-      </w:r>
-      <w:r>
-        <w:rPr>
-          <w:rFonts w:cs="Times New Roman"/>
-          <w:b/>
-          <w:color w:val="000000"/>
-          <w:sz w:val="27"/>
-          <w:szCs w:val="27"/>
-        </w:rPr>
-        <w:tab/>
-      </w:r>
-      <w:r>
-        <w:rPr>
-          <w:rFonts w:cs="Times New Roman"/>
-          <w:b/>
-          <w:color w:val="000000"/>
-          <w:sz w:val="27"/>
-          <w:szCs w:val="27"/>
-        </w:rPr>
-        <w:tab/>
-      </w:r>
-      <w:r>
-        <w:rPr>
-          <w:rFonts w:cs="Times New Roman"/>
-          <w:b/>
-          <w:color w:val="000000"/>
-          <w:sz w:val="27"/>
-          <w:szCs w:val="27"/>
-        </w:rPr>
-        <w:tab/>
-      </w:r>
-      <w:r>
-        <w:rPr>
-          <w:rFonts w:cs="Times New Roman"/>
-          <w:b/>
-          <w:color w:val="000000"/>
-          <w:sz w:val="27"/>
-          <w:szCs w:val="27"/>
-        </w:rPr>
-        <w:tab/>
-      </w:r>
-      <w:r>
-        <w:rPr>
-          <w:rFonts w:cs="Times New Roman"/>
-          <w:b/>
-          <w:color w:val="000000"/>
-          <w:sz w:val="27"/>
-          <w:szCs w:val="27"/>
-        </w:rPr>
-        <w:tab/>
-      </w:r>
-      <w:r>
-        <w:rPr>
-          <w:rFonts w:cs="Times New Roman"/>
-          <w:b/>
-          <w:color w:val="000000"/>
-          <w:sz w:val="27"/>
-          <w:szCs w:val="27"/>
-        </w:rPr>
-        <w:tab/>
-      </w:r>
-    </w:p>
-    <w:p>
-      <w:pPr>
-        <w:spacing w:after="0" w:line="288" w:lineRule="auto"/>
-        <w:jc w:val="both"/>
-        <w:rPr>
-          <w:rFonts w:cs="Times New Roman"/>
-          <w:sz w:val="27"/>
-          <w:szCs w:val="27"/>
-        </w:rPr>
-      </w:pPr>
-    </w:p>
-    <w:p>
-      <w:pPr>
-        <w:spacing w:after="0" w:line="288" w:lineRule="auto"/>
-        <w:jc w:val="both"/>
-        <w:rPr>
-          <w:rFonts w:cs="Times New Roman"/>
-          <w:sz w:val="27"/>
-          <w:szCs w:val="27"/>
-        </w:rPr>
-      </w:pPr>
-    </w:p>
-    <w:p>
-      <w:pPr>
-        <w:spacing w:after="0" w:line="288" w:lineRule="auto"/>
-        <w:jc w:val="both"/>
-        <w:rPr>
-          <w:rFonts w:cs="Times New Roman"/>
-          <w:sz w:val="27"/>
-          <w:szCs w:val="27"/>
-        </w:rPr>
-      </w:pPr>
     </w:p>
     <w:sectPr>
       <w:pgSz w:w="11907" w:h="16840" w:code="9"/>
-      <w:pgMar w:top="1134" w:right="1134" w:bottom="1134" w:left="1418" w:header="720" w:footer="720" w:gutter="0"/>
+      <w:pgMar w:top="1134" w:right="1134" w:bottom="1134" w:left="1701" w:header="720" w:footer="720" w:gutter="0"/>
       <w:cols w:space="720"/>
       <w:titlePg/>
       <w:docGrid w:linePitch="360"/>
@@ -3789,7 +3989,7 @@
 </file>
 
 <file path=word/endnotes.xml><?xml version="1.0" encoding="utf-8"?>
-<w:endnotes xmlns:wpc="http://schemas.microsoft.com/office/word/2010/wordprocessingCanvas" xmlns:cx="http://schemas.microsoft.com/office/drawing/2014/chartex" xmlns:cx1="http://schemas.microsoft.com/office/drawing/2015/9/8/chartex" xmlns:cx2="http://schemas.microsoft.com/office/drawing/2015/10/21/chartex" xmlns:cx3="http://schemas.microsoft.com/office/drawing/2016/5/9/chartex" xmlns:cx4="http://schemas.microsoft.com/office/drawing/2016/5/10/chartex" xmlns:cx5="http://schemas.microsoft.com/office/drawing/2016/5/11/chartex" xmlns:cx6="http://schemas.microsoft.com/office/drawing/2016/5/12/chartex" xmlns:cx7="http://schemas.microsoft.com/office/drawing/2016/5/13/chartex" xmlns:cx8="http://schemas.microsoft.com/office/drawing/2016/5/14/chartex" xmlns:mc="http://schemas.openxmlformats.org/markup-compatibility/2006" xmlns:aink="http://schemas.microsoft.com/office/drawing/2016/ink" xmlns:am3d="http://schemas.microsoft.com/office/drawing/2017/model3d" xmlns:o="urn:schemas-microsoft-com:office:office" xmlns:oel="http://schemas.microsoft.com/office/2019/extlst" xmlns:r="http://schemas.openxmlformats.org/officeDocument/2006/relationships" xmlns:m="http://schemas.openxmlformats.org/officeDocument/2006/math" xmlns:v="urn:schemas-microsoft-com:vml" xmlns:wp14="http://schemas.microsoft.com/office/word/2010/wordprocessingDrawing" xmlns:wp="http://schemas.openxmlformats.org/drawingml/2006/wordprocessingDrawing" xmlns:w10="urn:schemas-microsoft-com:office:word" xmlns:w="http://schemas.openxmlformats.org/wordprocessingml/2006/main" xmlns:w14="http://schemas.microsoft.com/office/word/2010/wordml" xmlns:w15="http://schemas.microsoft.com/office/word/2012/wordml" xmlns:w16cex="http://schemas.microsoft.com/office/word/2018/wordml/cex" xmlns:w16cid="http://schemas.microsoft.com/office/word/2016/wordml/cid" xmlns:w16="http://schemas.microsoft.com/office/word/2018/wordml" xmlns:w16sdtdh="http://schemas.microsoft.com/office/word/2020/wordml/sdtdatahash" xmlns:w16se="http://schemas.microsoft.com/office/word/2015/wordml/symex" xmlns:wpg="http://schemas.microsoft.com/office/word/2010/wordprocessingGroup" xmlns:wpi="http://schemas.microsoft.com/office/word/2010/wordprocessingInk" xmlns:wne="http://schemas.microsoft.com/office/word/2006/wordml" xmlns:wps="http://schemas.microsoft.com/office/word/2010/wordprocessingShape" mc:Ignorable="w14 w15 w16se w16cid w16 w16cex w16sdtdh wp14">
+<w:endnotes xmlns:wpc="http://schemas.microsoft.com/office/word/2010/wordprocessingCanvas" xmlns:cx="http://schemas.microsoft.com/office/drawing/2014/chartex" xmlns:cx1="http://schemas.microsoft.com/office/drawing/2015/9/8/chartex" xmlns:cx2="http://schemas.microsoft.com/office/drawing/2015/10/21/chartex" xmlns:cx3="http://schemas.microsoft.com/office/drawing/2016/5/9/chartex" xmlns:cx4="http://schemas.microsoft.com/office/drawing/2016/5/10/chartex" xmlns:cx5="http://schemas.microsoft.com/office/drawing/2016/5/11/chartex" xmlns:cx6="http://schemas.microsoft.com/office/drawing/2016/5/12/chartex" xmlns:cx7="http://schemas.microsoft.com/office/drawing/2016/5/13/chartex" xmlns:cx8="http://schemas.microsoft.com/office/drawing/2016/5/14/chartex" xmlns:mc="http://schemas.openxmlformats.org/markup-compatibility/2006" xmlns:aink="http://schemas.microsoft.com/office/drawing/2016/ink" xmlns:am3d="http://schemas.microsoft.com/office/drawing/2017/model3d" xmlns:o="urn:schemas-microsoft-com:office:office" xmlns:oel="http://schemas.microsoft.com/office/2019/extlst" xmlns:r="http://schemas.openxmlformats.org/officeDocument/2006/relationships" xmlns:m="http://schemas.openxmlformats.org/officeDocument/2006/math" xmlns:v="urn:schemas-microsoft-com:vml" xmlns:wp14="http://schemas.microsoft.com/office/word/2010/wordprocessingDrawing" xmlns:wp="http://schemas.openxmlformats.org/drawingml/2006/wordprocessingDrawing" xmlns:w10="urn:schemas-microsoft-com:office:word" xmlns:w="http://schemas.openxmlformats.org/wordprocessingml/2006/main" xmlns:w14="http://schemas.microsoft.com/office/word/2010/wordml" xmlns:w15="http://schemas.microsoft.com/office/word/2012/wordml" xmlns:w16cex="http://schemas.microsoft.com/office/word/2018/wordml/cex" xmlns:w16cid="http://schemas.microsoft.com/office/word/2016/wordml/cid" xmlns:w16="http://schemas.microsoft.com/office/word/2018/wordml" xmlns:w16du="http://schemas.microsoft.com/office/word/2023/wordml/word16du" xmlns:w16sdtdh="http://schemas.microsoft.com/office/word/2020/wordml/sdtdatahash" xmlns:w16sdtfl="http://schemas.microsoft.com/office/word/2024/wordml/sdtformatlock" xmlns:w16se="http://schemas.microsoft.com/office/word/2015/wordml/symex" xmlns:wpg="http://schemas.microsoft.com/office/word/2010/wordprocessingGroup" xmlns:wpi="http://schemas.microsoft.com/office/word/2010/wordprocessingInk" xmlns:wne="http://schemas.microsoft.com/office/word/2006/wordml" xmlns:wps="http://schemas.microsoft.com/office/word/2010/wordprocessingShape" mc:Ignorable="w14 w15 w16se w16cid w16 w16cex w16sdtdh w16sdtfl w16du wp14">
   <w:endnote w:type="separator" w:id="-1">
     <w:p>
       <w:pPr>
@@ -3814,7 +4014,7 @@
 </file>
 
 <file path=word/footnotes.xml><?xml version="1.0" encoding="utf-8"?>
-<w:footnotes xmlns:wpc="http://schemas.microsoft.com/office/word/2010/wordprocessingCanvas" xmlns:cx="http://schemas.microsoft.com/office/drawing/2014/chartex" xmlns:cx1="http://schemas.microsoft.com/office/drawing/2015/9/8/chartex" xmlns:cx2="http://schemas.microsoft.com/office/drawing/2015/10/21/chartex" xmlns:cx3="http://schemas.microsoft.com/office/drawing/2016/5/9/chartex" xmlns:cx4="http://schemas.microsoft.com/office/drawing/2016/5/10/chartex" xmlns:cx5="http://schemas.microsoft.com/office/drawing/2016/5/11/chartex" xmlns:cx6="http://schemas.microsoft.com/office/drawing/2016/5/12/chartex" xmlns:cx7="http://schemas.microsoft.com/office/drawing/2016/5/13/chartex" xmlns:cx8="http://schemas.microsoft.com/office/drawing/2016/5/14/chartex" xmlns:mc="http://schemas.openxmlformats.org/markup-compatibility/2006" xmlns:aink="http://schemas.microsoft.com/office/drawing/2016/ink" xmlns:am3d="http://schemas.microsoft.com/office/drawing/2017/model3d" xmlns:o="urn:schemas-microsoft-com:office:office" xmlns:oel="http://schemas.microsoft.com/office/2019/extlst" xmlns:r="http://schemas.openxmlformats.org/officeDocument/2006/relationships" xmlns:m="http://schemas.openxmlformats.org/officeDocument/2006/math" xmlns:v="urn:schemas-microsoft-com:vml" xmlns:wp14="http://schemas.microsoft.com/office/word/2010/wordprocessingDrawing" xmlns:wp="http://schemas.openxmlformats.org/drawingml/2006/wordprocessingDrawing" xmlns:w10="urn:schemas-microsoft-com:office:word" xmlns:w="http://schemas.openxmlformats.org/wordprocessingml/2006/main" xmlns:w14="http://schemas.microsoft.com/office/word/2010/wordml" xmlns:w15="http://schemas.microsoft.com/office/word/2012/wordml" xmlns:w16cex="http://schemas.microsoft.com/office/word/2018/wordml/cex" xmlns:w16cid="http://schemas.microsoft.com/office/word/2016/wordml/cid" xmlns:w16="http://schemas.microsoft.com/office/word/2018/wordml" xmlns:w16sdtdh="http://schemas.microsoft.com/office/word/2020/wordml/sdtdatahash" xmlns:w16se="http://schemas.microsoft.com/office/word/2015/wordml/symex" xmlns:wpg="http://schemas.microsoft.com/office/word/2010/wordprocessingGroup" xmlns:wpi="http://schemas.microsoft.com/office/word/2010/wordprocessingInk" xmlns:wne="http://schemas.microsoft.com/office/word/2006/wordml" xmlns:wps="http://schemas.microsoft.com/office/word/2010/wordprocessingShape" mc:Ignorable="w14 w15 w16se w16cid w16 w16cex w16sdtdh wp14">
+<w:footnotes xmlns:wpc="http://schemas.microsoft.com/office/word/2010/wordprocessingCanvas" xmlns:cx="http://schemas.microsoft.com/office/drawing/2014/chartex" xmlns:cx1="http://schemas.microsoft.com/office/drawing/2015/9/8/chartex" xmlns:cx2="http://schemas.microsoft.com/office/drawing/2015/10/21/chartex" xmlns:cx3="http://schemas.microsoft.com/office/drawing/2016/5/9/chartex" xmlns:cx4="http://schemas.microsoft.com/office/drawing/2016/5/10/chartex" xmlns:cx5="http://schemas.microsoft.com/office/drawing/2016/5/11/chartex" xmlns:cx6="http://schemas.microsoft.com/office/drawing/2016/5/12/chartex" xmlns:cx7="http://schemas.microsoft.com/office/drawing/2016/5/13/chartex" xmlns:cx8="http://schemas.microsoft.com/office/drawing/2016/5/14/chartex" xmlns:mc="http://schemas.openxmlformats.org/markup-compatibility/2006" xmlns:aink="http://schemas.microsoft.com/office/drawing/2016/ink" xmlns:am3d="http://schemas.microsoft.com/office/drawing/2017/model3d" xmlns:o="urn:schemas-microsoft-com:office:office" xmlns:oel="http://schemas.microsoft.com/office/2019/extlst" xmlns:r="http://schemas.openxmlformats.org/officeDocument/2006/relationships" xmlns:m="http://schemas.openxmlformats.org/officeDocument/2006/math" xmlns:v="urn:schemas-microsoft-com:vml" xmlns:wp14="http://schemas.microsoft.com/office/word/2010/wordprocessingDrawing" xmlns:wp="http://schemas.openxmlformats.org/drawingml/2006/wordprocessingDrawing" xmlns:w10="urn:schemas-microsoft-com:office:word" xmlns:w="http://schemas.openxmlformats.org/wordprocessingml/2006/main" xmlns:w14="http://schemas.microsoft.com/office/word/2010/wordml" xmlns:w15="http://schemas.microsoft.com/office/word/2012/wordml" xmlns:w16cex="http://schemas.microsoft.com/office/word/2018/wordml/cex" xmlns:w16cid="http://schemas.microsoft.com/office/word/2016/wordml/cid" xmlns:w16="http://schemas.microsoft.com/office/word/2018/wordml" xmlns:w16du="http://schemas.microsoft.com/office/word/2023/wordml/word16du" xmlns:w16sdtdh="http://schemas.microsoft.com/office/word/2020/wordml/sdtdatahash" xmlns:w16sdtfl="http://schemas.microsoft.com/office/word/2024/wordml/sdtformatlock" xmlns:w16se="http://schemas.microsoft.com/office/word/2015/wordml/symex" xmlns:wpg="http://schemas.microsoft.com/office/word/2010/wordprocessingGroup" xmlns:wpi="http://schemas.microsoft.com/office/word/2010/wordprocessingInk" xmlns:wne="http://schemas.microsoft.com/office/word/2006/wordml" xmlns:wps="http://schemas.microsoft.com/office/word/2010/wordprocessingShape" mc:Ignorable="w14 w15 w16se w16cid w16 w16cex w16sdtdh w16sdtfl w16du wp14">
   <w:footnote w:type="separator" w:id="-1">
     <w:p>
       <w:pPr>
@@ -3839,7 +4039,7 @@
 </file>
 
 <file path=word/styles.xml><?xml version="1.0" encoding="utf-8"?>
-<w:styles xmlns:mc="http://schemas.openxmlformats.org/markup-compatibility/2006" xmlns:r="http://schemas.openxmlformats.org/officeDocument/2006/relationships" xmlns:w="http://schemas.openxmlformats.org/wordprocessingml/2006/main" xmlns:w14="http://schemas.microsoft.com/office/word/2010/wordml" xmlns:w15="http://schemas.microsoft.com/office/word/2012/wordml" xmlns:w16cex="http://schemas.microsoft.com/office/word/2018/wordml/cex" xmlns:w16cid="http://schemas.microsoft.com/office/word/2016/wordml/cid" xmlns:w16="http://schemas.microsoft.com/office/word/2018/wordml" xmlns:w16sdtdh="http://schemas.microsoft.com/office/word/2020/wordml/sdtdatahash" xmlns:w16se="http://schemas.microsoft.com/office/word/2015/wordml/symex" mc:Ignorable="w14 w15 w16se w16cid w16 w16cex w16sdtdh">
+<w:styles xmlns:mc="http://schemas.openxmlformats.org/markup-compatibility/2006" xmlns:r="http://schemas.openxmlformats.org/officeDocument/2006/relationships" xmlns:w="http://schemas.openxmlformats.org/wordprocessingml/2006/main" xmlns:w14="http://schemas.microsoft.com/office/word/2010/wordml" xmlns:w15="http://schemas.microsoft.com/office/word/2012/wordml" xmlns:w16cex="http://schemas.microsoft.com/office/word/2018/wordml/cex" xmlns:w16cid="http://schemas.microsoft.com/office/word/2016/wordml/cid" xmlns:w16="http://schemas.microsoft.com/office/word/2018/wordml" xmlns:w16du="http://schemas.microsoft.com/office/word/2023/wordml/word16du" xmlns:w16sdtdh="http://schemas.microsoft.com/office/word/2020/wordml/sdtdatahash" xmlns:w16sdtfl="http://schemas.microsoft.com/office/word/2024/wordml/sdtformatlock" xmlns:w16se="http://schemas.microsoft.com/office/word/2015/wordml/symex" mc:Ignorable="w14 w15 w16se w16cid w16 w16cex w16sdtdh w16sdtfl w16du">
   <w:docDefaults>
     <w:rPrDefault>
       <w:rPr>
@@ -4908,4 +5108,16 @@
     </a:ext>
   </a:extLst>
 </a:theme>
+</file>
+
+<file path=customXml/item1.xml><?xml version="1.0" encoding="utf-8"?>
+<b:Sources xmlns:b="http://schemas.openxmlformats.org/officeDocument/2006/bibliography" xmlns="http://schemas.openxmlformats.org/officeDocument/2006/bibliography" SelectedStyle="\APASixthEditionOfficeOnline.xsl" StyleName="APA" Version="6"/>
+</file>
+
+<file path=customXml/itemProps1.xml><?xml version="1.0" encoding="utf-8"?>
+<ds:datastoreItem xmlns:ds="http://schemas.openxmlformats.org/officeDocument/2006/customXml" ds:itemID="{A363500C-EC17-4D98-9300-045399A2C6FA}">
+  <ds:schemaRefs>
+    <ds:schemaRef ds:uri="http://schemas.openxmlformats.org/officeDocument/2006/bibliography"/>
+  </ds:schemaRefs>
+</ds:datastoreItem>
 </file>
</xml_diff>